<commit_message>
Inclui os nomes do componentes do grupo
</commit_message>
<xml_diff>
--- a/Ficha_Tecnica_do_video_PI2/Ficha_Tecnica_do_video_PI2.docx
+++ b/Ficha_Tecnica_do_video_PI2/Ficha_Tecnica_do_video_PI2.docx
@@ -1,6 +1,6 @@
 
 <file path=word/document.xml><?xml version="1.0" encoding="utf-8"?>
-<w:document xmlns:wpc="http://schemas.microsoft.com/office/word/2010/wordprocessingCanvas" xmlns:cx="http://schemas.microsoft.com/office/drawing/2014/chartex" xmlns:cx1="http://schemas.microsoft.com/office/drawing/2015/9/8/chartex" xmlns:cx2="http://schemas.microsoft.com/office/drawing/2015/10/21/chartex" xmlns:cx3="http://schemas.microsoft.com/office/drawing/2016/5/9/chartex" xmlns:cx4="http://schemas.microsoft.com/office/drawing/2016/5/10/chartex" xmlns:cx5="http://schemas.microsoft.com/office/drawing/2016/5/11/chartex" xmlns:cx6="http://schemas.microsoft.com/office/drawing/2016/5/12/chartex" xmlns:cx7="http://schemas.microsoft.com/office/drawing/2016/5/13/chartex" xmlns:cx8="http://schemas.microsoft.com/office/drawing/2016/5/14/chartex" xmlns:mc="http://schemas.openxmlformats.org/markup-compatibility/2006" xmlns:aink="http://schemas.microsoft.com/office/drawing/2016/ink" xmlns:am3d="http://schemas.microsoft.com/office/drawing/2017/model3d" xmlns:o="urn:schemas-microsoft-com:office:office" xmlns:oel="http://schemas.microsoft.com/office/2019/extlst" xmlns:r="http://schemas.openxmlformats.org/officeDocument/2006/relationships" xmlns:m="http://schemas.openxmlformats.org/officeDocument/2006/math" xmlns:v="urn:schemas-microsoft-com:vml" xmlns:wp14="http://schemas.microsoft.com/office/word/2010/wordprocessingDrawing" xmlns:wp="http://schemas.openxmlformats.org/drawingml/2006/wordprocessingDrawing" xmlns:w10="urn:schemas-microsoft-com:office:word" xmlns:w="http://schemas.openxmlformats.org/wordprocessingml/2006/main" xmlns:w14="http://schemas.microsoft.com/office/word/2010/wordml" xmlns:w15="http://schemas.microsoft.com/office/word/2012/wordml" xmlns:w16cex="http://schemas.microsoft.com/office/word/2018/wordml/cex" xmlns:w16cid="http://schemas.microsoft.com/office/word/2016/wordml/cid" xmlns:w16="http://schemas.microsoft.com/office/word/2018/wordml" xmlns:w16sdtdh="http://schemas.microsoft.com/office/word/2020/wordml/sdtdatahash" xmlns:w16se="http://schemas.microsoft.com/office/word/2015/wordml/symex" xmlns:wpg="http://schemas.microsoft.com/office/word/2010/wordprocessingGroup" xmlns:wpi="http://schemas.microsoft.com/office/word/2010/wordprocessingInk" xmlns:wne="http://schemas.microsoft.com/office/word/2006/wordml" xmlns:wps="http://schemas.microsoft.com/office/word/2010/wordprocessingShape" mc:Ignorable="w14 w15 w16se w16cid w16 w16cex w16sdtdh wp14">
+<w:document xmlns:wpc="http://schemas.microsoft.com/office/word/2010/wordprocessingCanvas" xmlns:cx="http://schemas.microsoft.com/office/drawing/2014/chartex" xmlns:mc="http://schemas.openxmlformats.org/markup-compatibility/2006" xmlns:o="urn:schemas-microsoft-com:office:office" xmlns:r="http://schemas.openxmlformats.org/officeDocument/2006/relationships" xmlns:m="http://schemas.openxmlformats.org/officeDocument/2006/math" xmlns:v="urn:schemas-microsoft-com:vml" xmlns:wp14="http://schemas.microsoft.com/office/word/2010/wordprocessingDrawing" xmlns:wp="http://schemas.openxmlformats.org/drawingml/2006/wordprocessingDrawing" xmlns:w10="urn:schemas-microsoft-com:office:word" xmlns:w="http://schemas.openxmlformats.org/wordprocessingml/2006/main" xmlns:w14="http://schemas.microsoft.com/office/word/2010/wordml" xmlns:w15="http://schemas.microsoft.com/office/word/2012/wordml" xmlns:w16se="http://schemas.microsoft.com/office/word/2015/wordml/symex" xmlns:wpg="http://schemas.microsoft.com/office/word/2010/wordprocessingGroup" xmlns:wpi="http://schemas.microsoft.com/office/word/2010/wordprocessingInk" xmlns:wne="http://schemas.microsoft.com/office/word/2006/wordml" xmlns:wps="http://schemas.microsoft.com/office/word/2010/wordprocessingShape" mc:Ignorable="w14 w15 w16se wp14">
   <w:background w:color="FFFFFF"/>
   <w:body>
     <w:p>
@@ -86,50 +86,236 @@
             </w:r>
           </w:p>
         </w:tc>
-        <w:sdt>
-          <w:sdtPr>
-            <w:rPr>
-              <w:highlight w:val="white"/>
-            </w:rPr>
-            <w:alias w:val="Grupo"/>
-            <w:tag w:val="Grupo"/>
-            <w:id w:val="1909029741"/>
-            <w:placeholder>
-              <w:docPart w:val="F3F72B7F3E21465DB2C6E5D7E25E6ED7"/>
-            </w:placeholder>
-            <w:temporary/>
-            <w:showingPlcHdr/>
-          </w:sdtPr>
-          <w:sdtEndPr>
-            <w:rPr>
-              <w:rFonts w:eastAsia="Times New Roman" w:cs="Times New Roman"/>
-            </w:rPr>
-          </w:sdtEndPr>
-          <w:sdtContent>
-            <w:tc>
-              <w:tcPr>
-                <w:tcW w:w="6797" w:type="dxa"/>
-                <w:vAlign w:val="center"/>
-              </w:tcPr>
-              <w:p>
-                <w:pPr>
-                  <w:tabs>
-                    <w:tab w:val="left" w:pos="5687"/>
-                  </w:tabs>
-                  <w:spacing w:line="288" w:lineRule="auto"/>
-                </w:pPr>
-                <w:r>
-                  <w:rPr>
-                    <w:rStyle w:val="TextodoEspaoReservado"/>
-                    <w:i/>
-                    <w:iCs/>
-                  </w:rPr>
-                  <w:t>Indicar o nome e RA dos integrantes do grupo</w:t>
-                </w:r>
-              </w:p>
-            </w:tc>
-          </w:sdtContent>
-        </w:sdt>
+        <w:tc>
+          <w:tcPr>
+            <w:tcW w:w="6797" w:type="dxa"/>
+            <w:vAlign w:val="center"/>
+          </w:tcPr>
+          <w:p>
+            <w:pPr>
+              <w:tabs>
+                <w:tab w:val="left" w:pos="5687"/>
+              </w:tabs>
+              <w:spacing w:line="288" w:lineRule="auto"/>
+              <w:rPr>
+                <w:ins w:id="0" w:author="tatiana" w:date="2024-08-30T10:00:00Z"/>
+              </w:rPr>
+            </w:pPr>
+            <w:ins w:id="1" w:author="tatiana" w:date="2024-08-30T10:00:00Z">
+              <w:r>
+                <w:t>Denise de Souza Vasconcelos</w:t>
+              </w:r>
+            </w:ins>
+            <w:r>
+              <w:t xml:space="preserve">              </w:t>
+            </w:r>
+            <w:ins w:id="2" w:author="tatiana" w:date="2024-08-30T10:00:00Z">
+              <w:r>
+                <w:t>RA 2219523</w:t>
+              </w:r>
+            </w:ins>
+          </w:p>
+          <w:p>
+            <w:pPr>
+              <w:tabs>
+                <w:tab w:val="left" w:pos="5687"/>
+              </w:tabs>
+              <w:spacing w:line="288" w:lineRule="auto"/>
+              <w:rPr>
+                <w:ins w:id="3" w:author="tatiana" w:date="2024-08-30T10:00:00Z"/>
+              </w:rPr>
+            </w:pPr>
+            <w:ins w:id="4" w:author="tatiana" w:date="2024-08-30T10:00:00Z">
+              <w:r>
+                <w:t>Douglas Nilton Barboza</w:t>
+              </w:r>
+            </w:ins>
+            <w:r>
+              <w:t xml:space="preserve">                       </w:t>
+            </w:r>
+            <w:ins w:id="5" w:author="tatiana" w:date="2024-08-30T10:00:00Z">
+              <w:r>
+                <w:t>RA 2221797</w:t>
+              </w:r>
+            </w:ins>
+          </w:p>
+          <w:p>
+            <w:pPr>
+              <w:tabs>
+                <w:tab w:val="left" w:pos="5687"/>
+              </w:tabs>
+              <w:spacing w:line="288" w:lineRule="auto"/>
+              <w:rPr>
+                <w:ins w:id="6" w:author="tatiana" w:date="2024-08-30T10:00:00Z"/>
+              </w:rPr>
+            </w:pPr>
+            <w:ins w:id="7" w:author="tatiana" w:date="2024-08-30T10:00:00Z">
+              <w:r>
+                <w:t>Fabio de Souza</w:t>
+              </w:r>
+            </w:ins>
+            <w:r>
+              <w:t xml:space="preserve">                                   </w:t>
+            </w:r>
+            <w:ins w:id="8" w:author="tatiana" w:date="2024-08-30T10:00:00Z">
+              <w:r>
+                <w:t>RA 2212442</w:t>
+              </w:r>
+            </w:ins>
+          </w:p>
+          <w:p>
+            <w:pPr>
+              <w:tabs>
+                <w:tab w:val="left" w:pos="5687"/>
+              </w:tabs>
+              <w:spacing w:line="288" w:lineRule="auto"/>
+              <w:rPr>
+                <w:ins w:id="9" w:author="tatiana" w:date="2024-08-30T10:00:00Z"/>
+              </w:rPr>
+            </w:pPr>
+            <w:proofErr w:type="spellStart"/>
+            <w:ins w:id="10" w:author="tatiana" w:date="2024-08-30T10:00:00Z">
+              <w:r>
+                <w:t>Lavysk</w:t>
+              </w:r>
+              <w:proofErr w:type="spellEnd"/>
+              <w:r>
+                <w:t xml:space="preserve"> </w:t>
+              </w:r>
+              <w:proofErr w:type="spellStart"/>
+              <w:r>
+                <w:t>Aryel</w:t>
+              </w:r>
+              <w:proofErr w:type="spellEnd"/>
+              <w:r>
+                <w:t xml:space="preserve"> Nascimento Santos</w:t>
+              </w:r>
+            </w:ins>
+            <w:r>
+              <w:t xml:space="preserve">          </w:t>
+            </w:r>
+            <w:ins w:id="11" w:author="tatiana" w:date="2024-08-30T10:00:00Z">
+              <w:r>
+                <w:t>RA 2208176</w:t>
+              </w:r>
+            </w:ins>
+          </w:p>
+          <w:p>
+            <w:pPr>
+              <w:tabs>
+                <w:tab w:val="left" w:pos="5687"/>
+              </w:tabs>
+              <w:spacing w:line="288" w:lineRule="auto"/>
+              <w:rPr>
+                <w:ins w:id="12" w:author="tatiana" w:date="2024-08-30T10:00:00Z"/>
+              </w:rPr>
+            </w:pPr>
+            <w:ins w:id="13" w:author="tatiana" w:date="2024-08-30T10:00:00Z">
+              <w:r>
+                <w:t xml:space="preserve">Marcus Vinicius Silva </w:t>
+              </w:r>
+              <w:proofErr w:type="spellStart"/>
+              <w:r>
+                <w:t>Damaceno</w:t>
+              </w:r>
+            </w:ins>
+            <w:proofErr w:type="spellEnd"/>
+            <w:r>
+              <w:t xml:space="preserve">           </w:t>
+            </w:r>
+            <w:ins w:id="14" w:author="tatiana" w:date="2024-08-30T10:00:00Z">
+              <w:r>
+                <w:t>RA 2109889</w:t>
+              </w:r>
+            </w:ins>
+          </w:p>
+          <w:p>
+            <w:pPr>
+              <w:tabs>
+                <w:tab w:val="left" w:pos="5687"/>
+              </w:tabs>
+              <w:spacing w:line="288" w:lineRule="auto"/>
+              <w:rPr>
+                <w:ins w:id="15" w:author="tatiana" w:date="2024-08-30T10:00:00Z"/>
+              </w:rPr>
+            </w:pPr>
+            <w:ins w:id="16" w:author="tatiana" w:date="2024-08-30T10:00:00Z">
+              <w:r>
+                <w:t xml:space="preserve">Renato Cury </w:t>
+              </w:r>
+              <w:proofErr w:type="spellStart"/>
+              <w:r>
+                <w:t>Valduga</w:t>
+              </w:r>
+            </w:ins>
+            <w:proofErr w:type="spellEnd"/>
+            <w:r>
+              <w:t xml:space="preserve">                           </w:t>
+            </w:r>
+            <w:ins w:id="17" w:author="tatiana" w:date="2024-08-30T10:00:00Z">
+              <w:r>
+                <w:t>RA 2206892</w:t>
+              </w:r>
+            </w:ins>
+          </w:p>
+          <w:p>
+            <w:pPr>
+              <w:tabs>
+                <w:tab w:val="left" w:pos="5687"/>
+              </w:tabs>
+              <w:spacing w:line="288" w:lineRule="auto"/>
+              <w:rPr>
+                <w:ins w:id="18" w:author="tatiana" w:date="2024-08-30T10:00:00Z"/>
+              </w:rPr>
+            </w:pPr>
+            <w:ins w:id="19" w:author="tatiana" w:date="2024-08-30T10:00:00Z">
+              <w:r>
+                <w:t>Tatiana Cristina de Moraes Mesq</w:t>
+              </w:r>
+              <w:bookmarkStart w:id="20" w:name="_GoBack"/>
+              <w:bookmarkEnd w:id="20"/>
+              <w:r>
+                <w:t>uita</w:t>
+              </w:r>
+            </w:ins>
+            <w:r>
+              <w:t xml:space="preserve">    </w:t>
+            </w:r>
+            <w:ins w:id="21" w:author="tatiana" w:date="2024-08-30T10:00:00Z">
+              <w:r>
+                <w:t>RA 2205959</w:t>
+              </w:r>
+            </w:ins>
+          </w:p>
+          <w:p>
+            <w:proofErr w:type="spellStart"/>
+            <w:ins w:id="22" w:author="tatiana" w:date="2024-08-30T10:00:00Z">
+              <w:r>
+                <w:t>Zilma</w:t>
+              </w:r>
+              <w:proofErr w:type="spellEnd"/>
+              <w:r>
+                <w:t xml:space="preserve"> da Silva Ribeiro Nascimento</w:t>
+              </w:r>
+            </w:ins>
+            <w:r>
+              <w:t xml:space="preserve"> </w:t>
+            </w:r>
+            <w:ins w:id="23" w:author="tatiana" w:date="2024-08-30T10:00:00Z">
+              <w:r>
+                <w:tab/>
+              </w:r>
+            </w:ins>
+            <w:r>
+              <w:t xml:space="preserve">    </w:t>
+            </w:r>
+            <w:ins w:id="24" w:author="tatiana" w:date="2024-08-30T10:00:00Z">
+              <w:r>
+                <w:t>RA 2202769</w:t>
+              </w:r>
+            </w:ins>
+          </w:p>
+        </w:tc>
       </w:tr>
       <w:tr>
         <w:trPr>
@@ -244,6 +430,7 @@
             <w:temporary/>
             <w:showingPlcHdr/>
           </w:sdtPr>
+          <w:sdtEndPr/>
           <w:sdtContent>
             <w:tc>
               <w:tcPr>
@@ -311,6 +498,7 @@
             <w:temporary/>
             <w:showingPlcHdr/>
           </w:sdtPr>
+          <w:sdtEndPr/>
           <w:sdtContent>
             <w:tc>
               <w:tcPr>
@@ -378,6 +566,7 @@
             <w:temporary/>
             <w:showingPlcHdr/>
           </w:sdtPr>
+          <w:sdtEndPr/>
           <w:sdtContent>
             <w:tc>
               <w:tcPr>
@@ -446,6 +635,7 @@
             <w:temporary/>
             <w:showingPlcHdr/>
           </w:sdtPr>
+          <w:sdtEndPr/>
           <w:sdtContent>
             <w:tc>
               <w:tcPr>
@@ -513,6 +703,7 @@
             <w:temporary/>
             <w:showingPlcHdr/>
           </w:sdtPr>
+          <w:sdtEndPr/>
           <w:sdtContent>
             <w:tc>
               <w:tcPr>
@@ -605,12 +796,12 @@
       </w:pPr>
     </w:p>
     <w:sectPr>
-      <w:headerReference w:type="even" r:id="rId11"/>
-      <w:headerReference w:type="default" r:id="rId12"/>
-      <w:footerReference w:type="even" r:id="rId13"/>
-      <w:footerReference w:type="default" r:id="rId14"/>
-      <w:headerReference w:type="first" r:id="rId15"/>
-      <w:footerReference w:type="first" r:id="rId16"/>
+      <w:headerReference w:type="even" r:id="rId10"/>
+      <w:headerReference w:type="default" r:id="rId11"/>
+      <w:footerReference w:type="even" r:id="rId12"/>
+      <w:footerReference w:type="default" r:id="rId13"/>
+      <w:headerReference w:type="first" r:id="rId14"/>
+      <w:footerReference w:type="first" r:id="rId15"/>
       <w:pgSz w:w="11906" w:h="16838"/>
       <w:pgMar w:top="1985" w:right="1418" w:bottom="1134" w:left="1418" w:header="720" w:footer="720" w:gutter="0"/>
       <w:pgNumType w:start="1"/>
@@ -621,7 +812,7 @@
 </file>
 
 <file path=word/endnotes.xml><?xml version="1.0" encoding="utf-8"?>
-<w:endnotes xmlns:wpc="http://schemas.microsoft.com/office/word/2010/wordprocessingCanvas" xmlns:cx="http://schemas.microsoft.com/office/drawing/2014/chartex" xmlns:cx1="http://schemas.microsoft.com/office/drawing/2015/9/8/chartex" xmlns:cx2="http://schemas.microsoft.com/office/drawing/2015/10/21/chartex" xmlns:cx3="http://schemas.microsoft.com/office/drawing/2016/5/9/chartex" xmlns:cx4="http://schemas.microsoft.com/office/drawing/2016/5/10/chartex" xmlns:cx5="http://schemas.microsoft.com/office/drawing/2016/5/11/chartex" xmlns:cx6="http://schemas.microsoft.com/office/drawing/2016/5/12/chartex" xmlns:cx7="http://schemas.microsoft.com/office/drawing/2016/5/13/chartex" xmlns:cx8="http://schemas.microsoft.com/office/drawing/2016/5/14/chartex" xmlns:mc="http://schemas.openxmlformats.org/markup-compatibility/2006" xmlns:aink="http://schemas.microsoft.com/office/drawing/2016/ink" xmlns:am3d="http://schemas.microsoft.com/office/drawing/2017/model3d" xmlns:o="urn:schemas-microsoft-com:office:office" xmlns:oel="http://schemas.microsoft.com/office/2019/extlst" xmlns:r="http://schemas.openxmlformats.org/officeDocument/2006/relationships" xmlns:m="http://schemas.openxmlformats.org/officeDocument/2006/math" xmlns:v="urn:schemas-microsoft-com:vml" xmlns:wp14="http://schemas.microsoft.com/office/word/2010/wordprocessingDrawing" xmlns:wp="http://schemas.openxmlformats.org/drawingml/2006/wordprocessingDrawing" xmlns:w10="urn:schemas-microsoft-com:office:word" xmlns:w="http://schemas.openxmlformats.org/wordprocessingml/2006/main" xmlns:w14="http://schemas.microsoft.com/office/word/2010/wordml" xmlns:w15="http://schemas.microsoft.com/office/word/2012/wordml" xmlns:w16cex="http://schemas.microsoft.com/office/word/2018/wordml/cex" xmlns:w16cid="http://schemas.microsoft.com/office/word/2016/wordml/cid" xmlns:w16="http://schemas.microsoft.com/office/word/2018/wordml" xmlns:w16sdtdh="http://schemas.microsoft.com/office/word/2020/wordml/sdtdatahash" xmlns:w16se="http://schemas.microsoft.com/office/word/2015/wordml/symex" xmlns:wpg="http://schemas.microsoft.com/office/word/2010/wordprocessingGroup" xmlns:wpi="http://schemas.microsoft.com/office/word/2010/wordprocessingInk" xmlns:wne="http://schemas.microsoft.com/office/word/2006/wordml" xmlns:wps="http://schemas.microsoft.com/office/word/2010/wordprocessingShape" mc:Ignorable="w14 w15 w16se w16cid w16 w16cex w16sdtdh wp14">
+<w:endnotes xmlns:wpc="http://schemas.microsoft.com/office/word/2010/wordprocessingCanvas" xmlns:cx="http://schemas.microsoft.com/office/drawing/2014/chartex" xmlns:mc="http://schemas.openxmlformats.org/markup-compatibility/2006" xmlns:o="urn:schemas-microsoft-com:office:office" xmlns:r="http://schemas.openxmlformats.org/officeDocument/2006/relationships" xmlns:m="http://schemas.openxmlformats.org/officeDocument/2006/math" xmlns:v="urn:schemas-microsoft-com:vml" xmlns:wp14="http://schemas.microsoft.com/office/word/2010/wordprocessingDrawing" xmlns:wp="http://schemas.openxmlformats.org/drawingml/2006/wordprocessingDrawing" xmlns:w10="urn:schemas-microsoft-com:office:word" xmlns:w="http://schemas.openxmlformats.org/wordprocessingml/2006/main" xmlns:w14="http://schemas.microsoft.com/office/word/2010/wordml" xmlns:w15="http://schemas.microsoft.com/office/word/2012/wordml" xmlns:w16se="http://schemas.microsoft.com/office/word/2015/wordml/symex" xmlns:wpg="http://schemas.microsoft.com/office/word/2010/wordprocessingGroup" xmlns:wpi="http://schemas.microsoft.com/office/word/2010/wordprocessingInk" xmlns:wne="http://schemas.microsoft.com/office/word/2006/wordml" xmlns:wps="http://schemas.microsoft.com/office/word/2010/wordprocessingShape" mc:Ignorable="w14 w15 w16se wp14">
   <w:endnote w:type="separator" w:id="-1">
     <w:p>
       <w:pPr>
@@ -646,7 +837,7 @@
 </file>
 
 <file path=word/footer1.xml><?xml version="1.0" encoding="utf-8"?>
-<w:ftr xmlns:wpc="http://schemas.microsoft.com/office/word/2010/wordprocessingCanvas" xmlns:cx="http://schemas.microsoft.com/office/drawing/2014/chartex" xmlns:cx1="http://schemas.microsoft.com/office/drawing/2015/9/8/chartex" xmlns:cx2="http://schemas.microsoft.com/office/drawing/2015/10/21/chartex" xmlns:cx3="http://schemas.microsoft.com/office/drawing/2016/5/9/chartex" xmlns:cx4="http://schemas.microsoft.com/office/drawing/2016/5/10/chartex" xmlns:cx5="http://schemas.microsoft.com/office/drawing/2016/5/11/chartex" xmlns:cx6="http://schemas.microsoft.com/office/drawing/2016/5/12/chartex" xmlns:cx7="http://schemas.microsoft.com/office/drawing/2016/5/13/chartex" xmlns:cx8="http://schemas.microsoft.com/office/drawing/2016/5/14/chartex" xmlns:mc="http://schemas.openxmlformats.org/markup-compatibility/2006" xmlns:aink="http://schemas.microsoft.com/office/drawing/2016/ink" xmlns:am3d="http://schemas.microsoft.com/office/drawing/2017/model3d" xmlns:o="urn:schemas-microsoft-com:office:office" xmlns:oel="http://schemas.microsoft.com/office/2019/extlst" xmlns:r="http://schemas.openxmlformats.org/officeDocument/2006/relationships" xmlns:m="http://schemas.openxmlformats.org/officeDocument/2006/math" xmlns:v="urn:schemas-microsoft-com:vml" xmlns:wp14="http://schemas.microsoft.com/office/word/2010/wordprocessingDrawing" xmlns:wp="http://schemas.openxmlformats.org/drawingml/2006/wordprocessingDrawing" xmlns:w10="urn:schemas-microsoft-com:office:word" xmlns:w="http://schemas.openxmlformats.org/wordprocessingml/2006/main" xmlns:w14="http://schemas.microsoft.com/office/word/2010/wordml" xmlns:w15="http://schemas.microsoft.com/office/word/2012/wordml" xmlns:w16cex="http://schemas.microsoft.com/office/word/2018/wordml/cex" xmlns:w16cid="http://schemas.microsoft.com/office/word/2016/wordml/cid" xmlns:w16="http://schemas.microsoft.com/office/word/2018/wordml" xmlns:w16sdtdh="http://schemas.microsoft.com/office/word/2020/wordml/sdtdatahash" xmlns:w16se="http://schemas.microsoft.com/office/word/2015/wordml/symex" xmlns:wpg="http://schemas.microsoft.com/office/word/2010/wordprocessingGroup" xmlns:wpi="http://schemas.microsoft.com/office/word/2010/wordprocessingInk" xmlns:wne="http://schemas.microsoft.com/office/word/2006/wordml" xmlns:wps="http://schemas.microsoft.com/office/word/2010/wordprocessingShape" mc:Ignorable="w14 w15 w16se w16cid w16 w16cex w16sdtdh wp14">
+<w:ftr xmlns:wpc="http://schemas.microsoft.com/office/word/2010/wordprocessingCanvas" xmlns:cx="http://schemas.microsoft.com/office/drawing/2014/chartex" xmlns:mc="http://schemas.openxmlformats.org/markup-compatibility/2006" xmlns:o="urn:schemas-microsoft-com:office:office" xmlns:r="http://schemas.openxmlformats.org/officeDocument/2006/relationships" xmlns:m="http://schemas.openxmlformats.org/officeDocument/2006/math" xmlns:v="urn:schemas-microsoft-com:vml" xmlns:wp14="http://schemas.microsoft.com/office/word/2010/wordprocessingDrawing" xmlns:wp="http://schemas.openxmlformats.org/drawingml/2006/wordprocessingDrawing" xmlns:w10="urn:schemas-microsoft-com:office:word" xmlns:w="http://schemas.openxmlformats.org/wordprocessingml/2006/main" xmlns:w14="http://schemas.microsoft.com/office/word/2010/wordml" xmlns:w15="http://schemas.microsoft.com/office/word/2012/wordml" xmlns:w16se="http://schemas.microsoft.com/office/word/2015/wordml/symex" xmlns:wpg="http://schemas.microsoft.com/office/word/2010/wordprocessingGroup" xmlns:wpi="http://schemas.microsoft.com/office/word/2010/wordprocessingInk" xmlns:wne="http://schemas.microsoft.com/office/word/2006/wordml" xmlns:wps="http://schemas.microsoft.com/office/word/2010/wordprocessingShape" mc:Ignorable="w14 w15 w16se wp14">
   <w:p>
     <w:pPr>
       <w:pStyle w:val="Rodap"/>
@@ -656,7 +847,7 @@
 </file>
 
 <file path=word/footer2.xml><?xml version="1.0" encoding="utf-8"?>
-<w:ftr xmlns:wpc="http://schemas.microsoft.com/office/word/2010/wordprocessingCanvas" xmlns:cx="http://schemas.microsoft.com/office/drawing/2014/chartex" xmlns:cx1="http://schemas.microsoft.com/office/drawing/2015/9/8/chartex" xmlns:cx2="http://schemas.microsoft.com/office/drawing/2015/10/21/chartex" xmlns:cx3="http://schemas.microsoft.com/office/drawing/2016/5/9/chartex" xmlns:cx4="http://schemas.microsoft.com/office/drawing/2016/5/10/chartex" xmlns:cx5="http://schemas.microsoft.com/office/drawing/2016/5/11/chartex" xmlns:cx6="http://schemas.microsoft.com/office/drawing/2016/5/12/chartex" xmlns:cx7="http://schemas.microsoft.com/office/drawing/2016/5/13/chartex" xmlns:cx8="http://schemas.microsoft.com/office/drawing/2016/5/14/chartex" xmlns:mc="http://schemas.openxmlformats.org/markup-compatibility/2006" xmlns:aink="http://schemas.microsoft.com/office/drawing/2016/ink" xmlns:am3d="http://schemas.microsoft.com/office/drawing/2017/model3d" xmlns:o="urn:schemas-microsoft-com:office:office" xmlns:oel="http://schemas.microsoft.com/office/2019/extlst" xmlns:r="http://schemas.openxmlformats.org/officeDocument/2006/relationships" xmlns:m="http://schemas.openxmlformats.org/officeDocument/2006/math" xmlns:v="urn:schemas-microsoft-com:vml" xmlns:wp14="http://schemas.microsoft.com/office/word/2010/wordprocessingDrawing" xmlns:wp="http://schemas.openxmlformats.org/drawingml/2006/wordprocessingDrawing" xmlns:w10="urn:schemas-microsoft-com:office:word" xmlns:w="http://schemas.openxmlformats.org/wordprocessingml/2006/main" xmlns:w14="http://schemas.microsoft.com/office/word/2010/wordml" xmlns:w15="http://schemas.microsoft.com/office/word/2012/wordml" xmlns:w16cex="http://schemas.microsoft.com/office/word/2018/wordml/cex" xmlns:w16cid="http://schemas.microsoft.com/office/word/2016/wordml/cid" xmlns:w16="http://schemas.microsoft.com/office/word/2018/wordml" xmlns:w16sdtdh="http://schemas.microsoft.com/office/word/2020/wordml/sdtdatahash" xmlns:w16se="http://schemas.microsoft.com/office/word/2015/wordml/symex" xmlns:wpg="http://schemas.microsoft.com/office/word/2010/wordprocessingGroup" xmlns:wpi="http://schemas.microsoft.com/office/word/2010/wordprocessingInk" xmlns:wne="http://schemas.microsoft.com/office/word/2006/wordml" xmlns:wps="http://schemas.microsoft.com/office/word/2010/wordprocessingShape" mc:Ignorable="w14 w15 w16se w16cid w16 w16cex w16sdtdh wp14">
+<w:ftr xmlns:wpc="http://schemas.microsoft.com/office/word/2010/wordprocessingCanvas" xmlns:cx="http://schemas.microsoft.com/office/drawing/2014/chartex" xmlns:mc="http://schemas.openxmlformats.org/markup-compatibility/2006" xmlns:o="urn:schemas-microsoft-com:office:office" xmlns:r="http://schemas.openxmlformats.org/officeDocument/2006/relationships" xmlns:m="http://schemas.openxmlformats.org/officeDocument/2006/math" xmlns:v="urn:schemas-microsoft-com:vml" xmlns:wp14="http://schemas.microsoft.com/office/word/2010/wordprocessingDrawing" xmlns:wp="http://schemas.openxmlformats.org/drawingml/2006/wordprocessingDrawing" xmlns:w10="urn:schemas-microsoft-com:office:word" xmlns:w="http://schemas.openxmlformats.org/wordprocessingml/2006/main" xmlns:w14="http://schemas.microsoft.com/office/word/2010/wordml" xmlns:w15="http://schemas.microsoft.com/office/word/2012/wordml" xmlns:w16se="http://schemas.microsoft.com/office/word/2015/wordml/symex" xmlns:wpg="http://schemas.microsoft.com/office/word/2010/wordprocessingGroup" xmlns:wpi="http://schemas.microsoft.com/office/word/2010/wordprocessingInk" xmlns:wne="http://schemas.microsoft.com/office/word/2006/wordml" xmlns:wps="http://schemas.microsoft.com/office/word/2010/wordprocessingShape" mc:Ignorable="w14 w15 w16se wp14">
   <w:p>
     <w:pPr>
       <w:pStyle w:val="Rodap"/>
@@ -666,7 +857,7 @@
 </file>
 
 <file path=word/footer3.xml><?xml version="1.0" encoding="utf-8"?>
-<w:ftr xmlns:wpc="http://schemas.microsoft.com/office/word/2010/wordprocessingCanvas" xmlns:cx="http://schemas.microsoft.com/office/drawing/2014/chartex" xmlns:cx1="http://schemas.microsoft.com/office/drawing/2015/9/8/chartex" xmlns:cx2="http://schemas.microsoft.com/office/drawing/2015/10/21/chartex" xmlns:cx3="http://schemas.microsoft.com/office/drawing/2016/5/9/chartex" xmlns:cx4="http://schemas.microsoft.com/office/drawing/2016/5/10/chartex" xmlns:cx5="http://schemas.microsoft.com/office/drawing/2016/5/11/chartex" xmlns:cx6="http://schemas.microsoft.com/office/drawing/2016/5/12/chartex" xmlns:cx7="http://schemas.microsoft.com/office/drawing/2016/5/13/chartex" xmlns:cx8="http://schemas.microsoft.com/office/drawing/2016/5/14/chartex" xmlns:mc="http://schemas.openxmlformats.org/markup-compatibility/2006" xmlns:aink="http://schemas.microsoft.com/office/drawing/2016/ink" xmlns:am3d="http://schemas.microsoft.com/office/drawing/2017/model3d" xmlns:o="urn:schemas-microsoft-com:office:office" xmlns:oel="http://schemas.microsoft.com/office/2019/extlst" xmlns:r="http://schemas.openxmlformats.org/officeDocument/2006/relationships" xmlns:m="http://schemas.openxmlformats.org/officeDocument/2006/math" xmlns:v="urn:schemas-microsoft-com:vml" xmlns:wp14="http://schemas.microsoft.com/office/word/2010/wordprocessingDrawing" xmlns:wp="http://schemas.openxmlformats.org/drawingml/2006/wordprocessingDrawing" xmlns:w10="urn:schemas-microsoft-com:office:word" xmlns:w="http://schemas.openxmlformats.org/wordprocessingml/2006/main" xmlns:w14="http://schemas.microsoft.com/office/word/2010/wordml" xmlns:w15="http://schemas.microsoft.com/office/word/2012/wordml" xmlns:w16cex="http://schemas.microsoft.com/office/word/2018/wordml/cex" xmlns:w16cid="http://schemas.microsoft.com/office/word/2016/wordml/cid" xmlns:w16="http://schemas.microsoft.com/office/word/2018/wordml" xmlns:w16sdtdh="http://schemas.microsoft.com/office/word/2020/wordml/sdtdatahash" xmlns:w16se="http://schemas.microsoft.com/office/word/2015/wordml/symex" xmlns:wpg="http://schemas.microsoft.com/office/word/2010/wordprocessingGroup" xmlns:wpi="http://schemas.microsoft.com/office/word/2010/wordprocessingInk" xmlns:wne="http://schemas.microsoft.com/office/word/2006/wordml" xmlns:wps="http://schemas.microsoft.com/office/word/2010/wordprocessingShape" mc:Ignorable="w14 w15 w16se w16cid w16 w16cex w16sdtdh wp14">
+<w:ftr xmlns:wpc="http://schemas.microsoft.com/office/word/2010/wordprocessingCanvas" xmlns:cx="http://schemas.microsoft.com/office/drawing/2014/chartex" xmlns:mc="http://schemas.openxmlformats.org/markup-compatibility/2006" xmlns:o="urn:schemas-microsoft-com:office:office" xmlns:r="http://schemas.openxmlformats.org/officeDocument/2006/relationships" xmlns:m="http://schemas.openxmlformats.org/officeDocument/2006/math" xmlns:v="urn:schemas-microsoft-com:vml" xmlns:wp14="http://schemas.microsoft.com/office/word/2010/wordprocessingDrawing" xmlns:wp="http://schemas.openxmlformats.org/drawingml/2006/wordprocessingDrawing" xmlns:w10="urn:schemas-microsoft-com:office:word" xmlns:w="http://schemas.openxmlformats.org/wordprocessingml/2006/main" xmlns:w14="http://schemas.microsoft.com/office/word/2010/wordml" xmlns:w15="http://schemas.microsoft.com/office/word/2012/wordml" xmlns:w16se="http://schemas.microsoft.com/office/word/2015/wordml/symex" xmlns:wpg="http://schemas.microsoft.com/office/word/2010/wordprocessingGroup" xmlns:wpi="http://schemas.microsoft.com/office/word/2010/wordprocessingInk" xmlns:wne="http://schemas.microsoft.com/office/word/2006/wordml" xmlns:wps="http://schemas.microsoft.com/office/word/2010/wordprocessingShape" mc:Ignorable="w14 w15 w16se wp14">
   <w:p>
     <w:pPr>
       <w:pStyle w:val="Rodap"/>
@@ -676,7 +867,7 @@
 </file>
 
 <file path=word/footnotes.xml><?xml version="1.0" encoding="utf-8"?>
-<w:footnotes xmlns:wpc="http://schemas.microsoft.com/office/word/2010/wordprocessingCanvas" xmlns:cx="http://schemas.microsoft.com/office/drawing/2014/chartex" xmlns:cx1="http://schemas.microsoft.com/office/drawing/2015/9/8/chartex" xmlns:cx2="http://schemas.microsoft.com/office/drawing/2015/10/21/chartex" xmlns:cx3="http://schemas.microsoft.com/office/drawing/2016/5/9/chartex" xmlns:cx4="http://schemas.microsoft.com/office/drawing/2016/5/10/chartex" xmlns:cx5="http://schemas.microsoft.com/office/drawing/2016/5/11/chartex" xmlns:cx6="http://schemas.microsoft.com/office/drawing/2016/5/12/chartex" xmlns:cx7="http://schemas.microsoft.com/office/drawing/2016/5/13/chartex" xmlns:cx8="http://schemas.microsoft.com/office/drawing/2016/5/14/chartex" xmlns:mc="http://schemas.openxmlformats.org/markup-compatibility/2006" xmlns:aink="http://schemas.microsoft.com/office/drawing/2016/ink" xmlns:am3d="http://schemas.microsoft.com/office/drawing/2017/model3d" xmlns:o="urn:schemas-microsoft-com:office:office" xmlns:oel="http://schemas.microsoft.com/office/2019/extlst" xmlns:r="http://schemas.openxmlformats.org/officeDocument/2006/relationships" xmlns:m="http://schemas.openxmlformats.org/officeDocument/2006/math" xmlns:v="urn:schemas-microsoft-com:vml" xmlns:wp14="http://schemas.microsoft.com/office/word/2010/wordprocessingDrawing" xmlns:wp="http://schemas.openxmlformats.org/drawingml/2006/wordprocessingDrawing" xmlns:w10="urn:schemas-microsoft-com:office:word" xmlns:w="http://schemas.openxmlformats.org/wordprocessingml/2006/main" xmlns:w14="http://schemas.microsoft.com/office/word/2010/wordml" xmlns:w15="http://schemas.microsoft.com/office/word/2012/wordml" xmlns:w16cex="http://schemas.microsoft.com/office/word/2018/wordml/cex" xmlns:w16cid="http://schemas.microsoft.com/office/word/2016/wordml/cid" xmlns:w16="http://schemas.microsoft.com/office/word/2018/wordml" xmlns:w16sdtdh="http://schemas.microsoft.com/office/word/2020/wordml/sdtdatahash" xmlns:w16se="http://schemas.microsoft.com/office/word/2015/wordml/symex" xmlns:wpg="http://schemas.microsoft.com/office/word/2010/wordprocessingGroup" xmlns:wpi="http://schemas.microsoft.com/office/word/2010/wordprocessingInk" xmlns:wne="http://schemas.microsoft.com/office/word/2006/wordml" xmlns:wps="http://schemas.microsoft.com/office/word/2010/wordprocessingShape" mc:Ignorable="w14 w15 w16se w16cid w16 w16cex w16sdtdh wp14">
+<w:footnotes xmlns:wpc="http://schemas.microsoft.com/office/word/2010/wordprocessingCanvas" xmlns:cx="http://schemas.microsoft.com/office/drawing/2014/chartex" xmlns:mc="http://schemas.openxmlformats.org/markup-compatibility/2006" xmlns:o="urn:schemas-microsoft-com:office:office" xmlns:r="http://schemas.openxmlformats.org/officeDocument/2006/relationships" xmlns:m="http://schemas.openxmlformats.org/officeDocument/2006/math" xmlns:v="urn:schemas-microsoft-com:vml" xmlns:wp14="http://schemas.microsoft.com/office/word/2010/wordprocessingDrawing" xmlns:wp="http://schemas.openxmlformats.org/drawingml/2006/wordprocessingDrawing" xmlns:w10="urn:schemas-microsoft-com:office:word" xmlns:w="http://schemas.openxmlformats.org/wordprocessingml/2006/main" xmlns:w14="http://schemas.microsoft.com/office/word/2010/wordml" xmlns:w15="http://schemas.microsoft.com/office/word/2012/wordml" xmlns:w16se="http://schemas.microsoft.com/office/word/2015/wordml/symex" xmlns:wpg="http://schemas.microsoft.com/office/word/2010/wordprocessingGroup" xmlns:wpi="http://schemas.microsoft.com/office/word/2010/wordprocessingInk" xmlns:wne="http://schemas.microsoft.com/office/word/2006/wordml" xmlns:wps="http://schemas.microsoft.com/office/word/2010/wordprocessingShape" mc:Ignorable="w14 w15 w16se wp14">
   <w:footnote w:type="separator" w:id="-1">
     <w:p>
       <w:pPr>
@@ -701,7 +892,7 @@
 </file>
 
 <file path=word/header1.xml><?xml version="1.0" encoding="utf-8"?>
-<w:hdr xmlns:wpc="http://schemas.microsoft.com/office/word/2010/wordprocessingCanvas" xmlns:cx="http://schemas.microsoft.com/office/drawing/2014/chartex" xmlns:cx1="http://schemas.microsoft.com/office/drawing/2015/9/8/chartex" xmlns:cx2="http://schemas.microsoft.com/office/drawing/2015/10/21/chartex" xmlns:cx3="http://schemas.microsoft.com/office/drawing/2016/5/9/chartex" xmlns:cx4="http://schemas.microsoft.com/office/drawing/2016/5/10/chartex" xmlns:cx5="http://schemas.microsoft.com/office/drawing/2016/5/11/chartex" xmlns:cx6="http://schemas.microsoft.com/office/drawing/2016/5/12/chartex" xmlns:cx7="http://schemas.microsoft.com/office/drawing/2016/5/13/chartex" xmlns:cx8="http://schemas.microsoft.com/office/drawing/2016/5/14/chartex" xmlns:mc="http://schemas.openxmlformats.org/markup-compatibility/2006" xmlns:aink="http://schemas.microsoft.com/office/drawing/2016/ink" xmlns:am3d="http://schemas.microsoft.com/office/drawing/2017/model3d" xmlns:o="urn:schemas-microsoft-com:office:office" xmlns:oel="http://schemas.microsoft.com/office/2019/extlst" xmlns:r="http://schemas.openxmlformats.org/officeDocument/2006/relationships" xmlns:m="http://schemas.openxmlformats.org/officeDocument/2006/math" xmlns:v="urn:schemas-microsoft-com:vml" xmlns:wp14="http://schemas.microsoft.com/office/word/2010/wordprocessingDrawing" xmlns:wp="http://schemas.openxmlformats.org/drawingml/2006/wordprocessingDrawing" xmlns:w10="urn:schemas-microsoft-com:office:word" xmlns:w="http://schemas.openxmlformats.org/wordprocessingml/2006/main" xmlns:w14="http://schemas.microsoft.com/office/word/2010/wordml" xmlns:w15="http://schemas.microsoft.com/office/word/2012/wordml" xmlns:w16cex="http://schemas.microsoft.com/office/word/2018/wordml/cex" xmlns:w16cid="http://schemas.microsoft.com/office/word/2016/wordml/cid" xmlns:w16="http://schemas.microsoft.com/office/word/2018/wordml" xmlns:w16sdtdh="http://schemas.microsoft.com/office/word/2020/wordml/sdtdatahash" xmlns:w16se="http://schemas.microsoft.com/office/word/2015/wordml/symex" xmlns:wpg="http://schemas.microsoft.com/office/word/2010/wordprocessingGroup" xmlns:wpi="http://schemas.microsoft.com/office/word/2010/wordprocessingInk" xmlns:wne="http://schemas.microsoft.com/office/word/2006/wordml" xmlns:wps="http://schemas.microsoft.com/office/word/2010/wordprocessingShape" mc:Ignorable="w14 w15 w16se w16cid w16 w16cex w16sdtdh wp14">
+<w:hdr xmlns:wpc="http://schemas.microsoft.com/office/word/2010/wordprocessingCanvas" xmlns:cx="http://schemas.microsoft.com/office/drawing/2014/chartex" xmlns:mc="http://schemas.openxmlformats.org/markup-compatibility/2006" xmlns:o="urn:schemas-microsoft-com:office:office" xmlns:r="http://schemas.openxmlformats.org/officeDocument/2006/relationships" xmlns:m="http://schemas.openxmlformats.org/officeDocument/2006/math" xmlns:v="urn:schemas-microsoft-com:vml" xmlns:wp14="http://schemas.microsoft.com/office/word/2010/wordprocessingDrawing" xmlns:wp="http://schemas.openxmlformats.org/drawingml/2006/wordprocessingDrawing" xmlns:w10="urn:schemas-microsoft-com:office:word" xmlns:w="http://schemas.openxmlformats.org/wordprocessingml/2006/main" xmlns:w14="http://schemas.microsoft.com/office/word/2010/wordml" xmlns:w15="http://schemas.microsoft.com/office/word/2012/wordml" xmlns:w16se="http://schemas.microsoft.com/office/word/2015/wordml/symex" xmlns:wpg="http://schemas.microsoft.com/office/word/2010/wordprocessingGroup" xmlns:wpi="http://schemas.microsoft.com/office/word/2010/wordprocessingInk" xmlns:wne="http://schemas.microsoft.com/office/word/2006/wordml" xmlns:wps="http://schemas.microsoft.com/office/word/2010/wordprocessingShape" mc:Ignorable="w14 w15 w16se wp14">
   <w:p>
     <w:pPr>
       <w:pStyle w:val="Cabealho"/>
@@ -711,7 +902,7 @@
 </file>
 
 <file path=word/header2.xml><?xml version="1.0" encoding="utf-8"?>
-<w:hdr xmlns:wpc="http://schemas.microsoft.com/office/word/2010/wordprocessingCanvas" xmlns:cx="http://schemas.microsoft.com/office/drawing/2014/chartex" xmlns:cx1="http://schemas.microsoft.com/office/drawing/2015/9/8/chartex" xmlns:cx2="http://schemas.microsoft.com/office/drawing/2015/10/21/chartex" xmlns:cx3="http://schemas.microsoft.com/office/drawing/2016/5/9/chartex" xmlns:cx4="http://schemas.microsoft.com/office/drawing/2016/5/10/chartex" xmlns:cx5="http://schemas.microsoft.com/office/drawing/2016/5/11/chartex" xmlns:cx6="http://schemas.microsoft.com/office/drawing/2016/5/12/chartex" xmlns:cx7="http://schemas.microsoft.com/office/drawing/2016/5/13/chartex" xmlns:cx8="http://schemas.microsoft.com/office/drawing/2016/5/14/chartex" xmlns:mc="http://schemas.openxmlformats.org/markup-compatibility/2006" xmlns:aink="http://schemas.microsoft.com/office/drawing/2016/ink" xmlns:am3d="http://schemas.microsoft.com/office/drawing/2017/model3d" xmlns:o="urn:schemas-microsoft-com:office:office" xmlns:oel="http://schemas.microsoft.com/office/2019/extlst" xmlns:r="http://schemas.openxmlformats.org/officeDocument/2006/relationships" xmlns:m="http://schemas.openxmlformats.org/officeDocument/2006/math" xmlns:v="urn:schemas-microsoft-com:vml" xmlns:wp14="http://schemas.microsoft.com/office/word/2010/wordprocessingDrawing" xmlns:wp="http://schemas.openxmlformats.org/drawingml/2006/wordprocessingDrawing" xmlns:w10="urn:schemas-microsoft-com:office:word" xmlns:w="http://schemas.openxmlformats.org/wordprocessingml/2006/main" xmlns:w14="http://schemas.microsoft.com/office/word/2010/wordml" xmlns:w15="http://schemas.microsoft.com/office/word/2012/wordml" xmlns:w16cex="http://schemas.microsoft.com/office/word/2018/wordml/cex" xmlns:w16cid="http://schemas.microsoft.com/office/word/2016/wordml/cid" xmlns:w16="http://schemas.microsoft.com/office/word/2018/wordml" xmlns:w16sdtdh="http://schemas.microsoft.com/office/word/2020/wordml/sdtdatahash" xmlns:w16se="http://schemas.microsoft.com/office/word/2015/wordml/symex" xmlns:wpg="http://schemas.microsoft.com/office/word/2010/wordprocessingGroup" xmlns:wpi="http://schemas.microsoft.com/office/word/2010/wordprocessingInk" xmlns:wne="http://schemas.microsoft.com/office/word/2006/wordml" xmlns:wps="http://schemas.microsoft.com/office/word/2010/wordprocessingShape" mc:Ignorable="w14 w15 w16se w16cid w16 w16cex w16sdtdh wp14">
+<w:hdr xmlns:wpc="http://schemas.microsoft.com/office/word/2010/wordprocessingCanvas" xmlns:cx="http://schemas.microsoft.com/office/drawing/2014/chartex" xmlns:mc="http://schemas.openxmlformats.org/markup-compatibility/2006" xmlns:o="urn:schemas-microsoft-com:office:office" xmlns:r="http://schemas.openxmlformats.org/officeDocument/2006/relationships" xmlns:m="http://schemas.openxmlformats.org/officeDocument/2006/math" xmlns:v="urn:schemas-microsoft-com:vml" xmlns:wp14="http://schemas.microsoft.com/office/word/2010/wordprocessingDrawing" xmlns:wp="http://schemas.openxmlformats.org/drawingml/2006/wordprocessingDrawing" xmlns:w10="urn:schemas-microsoft-com:office:word" xmlns:w="http://schemas.openxmlformats.org/wordprocessingml/2006/main" xmlns:w14="http://schemas.microsoft.com/office/word/2010/wordml" xmlns:w15="http://schemas.microsoft.com/office/word/2012/wordml" xmlns:w16se="http://schemas.microsoft.com/office/word/2015/wordml/symex" xmlns:wpg="http://schemas.microsoft.com/office/word/2010/wordprocessingGroup" xmlns:wpi="http://schemas.microsoft.com/office/word/2010/wordprocessingInk" xmlns:wne="http://schemas.microsoft.com/office/word/2006/wordml" xmlns:wps="http://schemas.microsoft.com/office/word/2010/wordprocessingShape" mc:Ignorable="w14 w15 w16se wp14">
   <w:p>
     <w:pPr>
       <w:pBdr>
@@ -838,7 +1029,7 @@
 </file>
 
 <file path=word/header3.xml><?xml version="1.0" encoding="utf-8"?>
-<w:hdr xmlns:wpc="http://schemas.microsoft.com/office/word/2010/wordprocessingCanvas" xmlns:cx="http://schemas.microsoft.com/office/drawing/2014/chartex" xmlns:cx1="http://schemas.microsoft.com/office/drawing/2015/9/8/chartex" xmlns:cx2="http://schemas.microsoft.com/office/drawing/2015/10/21/chartex" xmlns:cx3="http://schemas.microsoft.com/office/drawing/2016/5/9/chartex" xmlns:cx4="http://schemas.microsoft.com/office/drawing/2016/5/10/chartex" xmlns:cx5="http://schemas.microsoft.com/office/drawing/2016/5/11/chartex" xmlns:cx6="http://schemas.microsoft.com/office/drawing/2016/5/12/chartex" xmlns:cx7="http://schemas.microsoft.com/office/drawing/2016/5/13/chartex" xmlns:cx8="http://schemas.microsoft.com/office/drawing/2016/5/14/chartex" xmlns:mc="http://schemas.openxmlformats.org/markup-compatibility/2006" xmlns:aink="http://schemas.microsoft.com/office/drawing/2016/ink" xmlns:am3d="http://schemas.microsoft.com/office/drawing/2017/model3d" xmlns:o="urn:schemas-microsoft-com:office:office" xmlns:oel="http://schemas.microsoft.com/office/2019/extlst" xmlns:r="http://schemas.openxmlformats.org/officeDocument/2006/relationships" xmlns:m="http://schemas.openxmlformats.org/officeDocument/2006/math" xmlns:v="urn:schemas-microsoft-com:vml" xmlns:wp14="http://schemas.microsoft.com/office/word/2010/wordprocessingDrawing" xmlns:wp="http://schemas.openxmlformats.org/drawingml/2006/wordprocessingDrawing" xmlns:w10="urn:schemas-microsoft-com:office:word" xmlns:w="http://schemas.openxmlformats.org/wordprocessingml/2006/main" xmlns:w14="http://schemas.microsoft.com/office/word/2010/wordml" xmlns:w15="http://schemas.microsoft.com/office/word/2012/wordml" xmlns:w16cex="http://schemas.microsoft.com/office/word/2018/wordml/cex" xmlns:w16cid="http://schemas.microsoft.com/office/word/2016/wordml/cid" xmlns:w16="http://schemas.microsoft.com/office/word/2018/wordml" xmlns:w16sdtdh="http://schemas.microsoft.com/office/word/2020/wordml/sdtdatahash" xmlns:w16se="http://schemas.microsoft.com/office/word/2015/wordml/symex" xmlns:wpg="http://schemas.microsoft.com/office/word/2010/wordprocessingGroup" xmlns:wpi="http://schemas.microsoft.com/office/word/2010/wordprocessingInk" xmlns:wne="http://schemas.microsoft.com/office/word/2006/wordml" xmlns:wps="http://schemas.microsoft.com/office/word/2010/wordprocessingShape" mc:Ignorable="w14 w15 w16se w16cid w16 w16cex w16sdtdh wp14">
+<w:hdr xmlns:wpc="http://schemas.microsoft.com/office/word/2010/wordprocessingCanvas" xmlns:cx="http://schemas.microsoft.com/office/drawing/2014/chartex" xmlns:mc="http://schemas.openxmlformats.org/markup-compatibility/2006" xmlns:o="urn:schemas-microsoft-com:office:office" xmlns:r="http://schemas.openxmlformats.org/officeDocument/2006/relationships" xmlns:m="http://schemas.openxmlformats.org/officeDocument/2006/math" xmlns:v="urn:schemas-microsoft-com:vml" xmlns:wp14="http://schemas.microsoft.com/office/word/2010/wordprocessingDrawing" xmlns:wp="http://schemas.openxmlformats.org/drawingml/2006/wordprocessingDrawing" xmlns:w10="urn:schemas-microsoft-com:office:word" xmlns:w="http://schemas.openxmlformats.org/wordprocessingml/2006/main" xmlns:w14="http://schemas.microsoft.com/office/word/2010/wordml" xmlns:w15="http://schemas.microsoft.com/office/word/2012/wordml" xmlns:w16se="http://schemas.microsoft.com/office/word/2015/wordml/symex" xmlns:wpg="http://schemas.microsoft.com/office/word/2010/wordprocessingGroup" xmlns:wpi="http://schemas.microsoft.com/office/word/2010/wordprocessingInk" xmlns:wne="http://schemas.microsoft.com/office/word/2006/wordml" xmlns:wps="http://schemas.microsoft.com/office/word/2010/wordprocessingShape" mc:Ignorable="w14 w15 w16se wp14">
   <w:p>
     <w:pPr>
       <w:pStyle w:val="Cabealho"/>
@@ -847,8 +1038,16 @@
 </w:hdr>
 </file>
 
+<file path=word/people.xml><?xml version="1.0" encoding="utf-8"?>
+<w15:people xmlns:wpc="http://schemas.microsoft.com/office/word/2010/wordprocessingCanvas" xmlns:cx="http://schemas.microsoft.com/office/drawing/2014/chartex" xmlns:mc="http://schemas.openxmlformats.org/markup-compatibility/2006" xmlns:o="urn:schemas-microsoft-com:office:office" xmlns:r="http://schemas.openxmlformats.org/officeDocument/2006/relationships" xmlns:m="http://schemas.openxmlformats.org/officeDocument/2006/math" xmlns:v="urn:schemas-microsoft-com:vml" xmlns:wp14="http://schemas.microsoft.com/office/word/2010/wordprocessingDrawing" xmlns:wp="http://schemas.openxmlformats.org/drawingml/2006/wordprocessingDrawing" xmlns:w10="urn:schemas-microsoft-com:office:word" xmlns:w="http://schemas.openxmlformats.org/wordprocessingml/2006/main" xmlns:w14="http://schemas.microsoft.com/office/word/2010/wordml" xmlns:w15="http://schemas.microsoft.com/office/word/2012/wordml" xmlns:w16se="http://schemas.microsoft.com/office/word/2015/wordml/symex" xmlns:wpg="http://schemas.microsoft.com/office/word/2010/wordprocessingGroup" xmlns:wpi="http://schemas.microsoft.com/office/word/2010/wordprocessingInk" xmlns:wne="http://schemas.microsoft.com/office/word/2006/wordml" xmlns:wps="http://schemas.microsoft.com/office/word/2010/wordprocessingShape" mc:Ignorable="w14 w15 w16se wp14">
+  <w15:person w15:author="tatiana">
+    <w15:presenceInfo w15:providerId="Windows Live" w15:userId="bf70bcbef29bb353"/>
+  </w15:person>
+</w15:people>
+</file>
+
 <file path=word/styles.xml><?xml version="1.0" encoding="utf-8"?>
-<w:styles xmlns:mc="http://schemas.openxmlformats.org/markup-compatibility/2006" xmlns:r="http://schemas.openxmlformats.org/officeDocument/2006/relationships" xmlns:w="http://schemas.openxmlformats.org/wordprocessingml/2006/main" xmlns:w14="http://schemas.microsoft.com/office/word/2010/wordml" xmlns:w15="http://schemas.microsoft.com/office/word/2012/wordml" xmlns:w16cex="http://schemas.microsoft.com/office/word/2018/wordml/cex" xmlns:w16cid="http://schemas.microsoft.com/office/word/2016/wordml/cid" xmlns:w16="http://schemas.microsoft.com/office/word/2018/wordml" xmlns:w16sdtdh="http://schemas.microsoft.com/office/word/2020/wordml/sdtdatahash" xmlns:w16se="http://schemas.microsoft.com/office/word/2015/wordml/symex" mc:Ignorable="w14 w15 w16se w16cid w16 w16cex w16sdtdh">
+<w:styles xmlns:mc="http://schemas.openxmlformats.org/markup-compatibility/2006" xmlns:r="http://schemas.openxmlformats.org/officeDocument/2006/relationships" xmlns:w="http://schemas.openxmlformats.org/wordprocessingml/2006/main" xmlns:w14="http://schemas.microsoft.com/office/word/2010/wordml" xmlns:w15="http://schemas.microsoft.com/office/word/2012/wordml" xmlns:w16se="http://schemas.microsoft.com/office/word/2015/wordml/symex" mc:Ignorable="w14 w15 w16se">
   <w:docDefaults>
     <w:rPrDefault>
       <w:rPr>
@@ -864,7 +1063,7 @@
       </w:pPr>
     </w:pPrDefault>
   </w:docDefaults>
-  <w:latentStyles w:defLockedState="0" w:defUIPriority="99" w:defSemiHidden="0" w:defUnhideWhenUsed="0" w:defQFormat="0" w:count="376">
+  <w:latentStyles w:defLockedState="0" w:defUIPriority="99" w:defSemiHidden="0" w:defUnhideWhenUsed="0" w:defQFormat="0" w:count="371">
     <w:lsdException w:name="Normal" w:uiPriority="0" w:qFormat="1"/>
     <w:lsdException w:name="heading 1" w:uiPriority="9" w:qFormat="1"/>
     <w:lsdException w:name="heading 2" w:semiHidden="1" w:uiPriority="9" w:unhideWhenUsed="1" w:qFormat="1"/>
@@ -1236,11 +1435,6 @@
     <w:lsdException w:name="List Table 5 Dark Accent 6" w:uiPriority="50"/>
     <w:lsdException w:name="List Table 6 Colorful Accent 6" w:uiPriority="51"/>
     <w:lsdException w:name="List Table 7 Colorful Accent 6" w:uiPriority="52"/>
-    <w:lsdException w:name="Mention" w:semiHidden="1" w:unhideWhenUsed="1"/>
-    <w:lsdException w:name="Smart Hyperlink" w:semiHidden="1" w:unhideWhenUsed="1"/>
-    <w:lsdException w:name="Hashtag" w:semiHidden="1" w:unhideWhenUsed="1"/>
-    <w:lsdException w:name="Unresolved Mention" w:semiHidden="1" w:unhideWhenUsed="1"/>
-    <w:lsdException w:name="Smart Link" w:semiHidden="1" w:unhideWhenUsed="1"/>
   </w:latentStyles>
   <w:style w:type="paragraph" w:default="1" w:styleId="Normal">
     <w:name w:val="Normal"/>
@@ -1529,43 +1723,42 @@
       <w:rFonts w:ascii="Trebuchet MS" w:hAnsi="Trebuchet MS"/>
     </w:rPr>
   </w:style>
+  <w:style w:type="paragraph" w:styleId="Textodebalo">
+    <w:name w:val="Balloon Text"/>
+    <w:basedOn w:val="Normal"/>
+    <w:link w:val="TextodebaloChar"/>
+    <w:uiPriority w:val="99"/>
+    <w:semiHidden/>
+    <w:unhideWhenUsed/>
+    <w:rsid w:val="006F1CC3"/>
+    <w:pPr>
+      <w:spacing w:line="240" w:lineRule="auto"/>
+    </w:pPr>
+    <w:rPr>
+      <w:rFonts w:ascii="Segoe UI" w:hAnsi="Segoe UI" w:cs="Segoe UI"/>
+      <w:sz w:val="18"/>
+      <w:szCs w:val="18"/>
+    </w:rPr>
+  </w:style>
+  <w:style w:type="character" w:customStyle="1" w:styleId="TextodebaloChar">
+    <w:name w:val="Texto de balão Char"/>
+    <w:basedOn w:val="Fontepargpadro"/>
+    <w:link w:val="Textodebalo"/>
+    <w:uiPriority w:val="99"/>
+    <w:semiHidden/>
+    <w:rsid w:val="006F1CC3"/>
+    <w:rPr>
+      <w:rFonts w:ascii="Segoe UI" w:hAnsi="Segoe UI" w:cs="Segoe UI"/>
+      <w:sz w:val="18"/>
+      <w:szCs w:val="18"/>
+    </w:rPr>
+  </w:style>
 </w:styles>
 </file>
 
 <file path=word/glossary/document.xml><?xml version="1.0" encoding="utf-8"?>
-<w:glossaryDocument xmlns:wpc="http://schemas.microsoft.com/office/word/2010/wordprocessingCanvas" xmlns:cx="http://schemas.microsoft.com/office/drawing/2014/chartex" xmlns:cx1="http://schemas.microsoft.com/office/drawing/2015/9/8/chartex" xmlns:cx2="http://schemas.microsoft.com/office/drawing/2015/10/21/chartex" xmlns:cx3="http://schemas.microsoft.com/office/drawing/2016/5/9/chartex" xmlns:cx4="http://schemas.microsoft.com/office/drawing/2016/5/10/chartex" xmlns:cx5="http://schemas.microsoft.com/office/drawing/2016/5/11/chartex" xmlns:cx6="http://schemas.microsoft.com/office/drawing/2016/5/12/chartex" xmlns:cx7="http://schemas.microsoft.com/office/drawing/2016/5/13/chartex" xmlns:cx8="http://schemas.microsoft.com/office/drawing/2016/5/14/chartex" xmlns:mc="http://schemas.openxmlformats.org/markup-compatibility/2006" xmlns:aink="http://schemas.microsoft.com/office/drawing/2016/ink" xmlns:am3d="http://schemas.microsoft.com/office/drawing/2017/model3d" xmlns:o="urn:schemas-microsoft-com:office:office" xmlns:oel="http://schemas.microsoft.com/office/2019/extlst" xmlns:r="http://schemas.openxmlformats.org/officeDocument/2006/relationships" xmlns:m="http://schemas.openxmlformats.org/officeDocument/2006/math" xmlns:v="urn:schemas-microsoft-com:vml" xmlns:wp14="http://schemas.microsoft.com/office/word/2010/wordprocessingDrawing" xmlns:wp="http://schemas.openxmlformats.org/drawingml/2006/wordprocessingDrawing" xmlns:w10="urn:schemas-microsoft-com:office:word" xmlns:w="http://schemas.openxmlformats.org/wordprocessingml/2006/main" xmlns:w14="http://schemas.microsoft.com/office/word/2010/wordml" xmlns:w15="http://schemas.microsoft.com/office/word/2012/wordml" xmlns:w16cex="http://schemas.microsoft.com/office/word/2018/wordml/cex" xmlns:w16cid="http://schemas.microsoft.com/office/word/2016/wordml/cid" xmlns:w16="http://schemas.microsoft.com/office/word/2018/wordml" xmlns:w16sdtdh="http://schemas.microsoft.com/office/word/2020/wordml/sdtdatahash" xmlns:w16se="http://schemas.microsoft.com/office/word/2015/wordml/symex" xmlns:wpg="http://schemas.microsoft.com/office/word/2010/wordprocessingGroup" xmlns:wpi="http://schemas.microsoft.com/office/word/2010/wordprocessingInk" xmlns:wne="http://schemas.microsoft.com/office/word/2006/wordml" xmlns:wps="http://schemas.microsoft.com/office/word/2010/wordprocessingShape" mc:Ignorable="w14 w15 w16se w16cid w16 w16cex w16sdtdh wp14">
+<w:glossaryDocument xmlns:wpc="http://schemas.microsoft.com/office/word/2010/wordprocessingCanvas" xmlns:cx="http://schemas.microsoft.com/office/drawing/2014/chartex" xmlns:mc="http://schemas.openxmlformats.org/markup-compatibility/2006" xmlns:o="urn:schemas-microsoft-com:office:office" xmlns:r="http://schemas.openxmlformats.org/officeDocument/2006/relationships" xmlns:m="http://schemas.openxmlformats.org/officeDocument/2006/math" xmlns:v="urn:schemas-microsoft-com:vml" xmlns:wp14="http://schemas.microsoft.com/office/word/2010/wordprocessingDrawing" xmlns:wp="http://schemas.openxmlformats.org/drawingml/2006/wordprocessingDrawing" xmlns:w10="urn:schemas-microsoft-com:office:word" xmlns:w="http://schemas.openxmlformats.org/wordprocessingml/2006/main" xmlns:w14="http://schemas.microsoft.com/office/word/2010/wordml" xmlns:w15="http://schemas.microsoft.com/office/word/2012/wordml" xmlns:w16se="http://schemas.microsoft.com/office/word/2015/wordml/symex" xmlns:wpg="http://schemas.microsoft.com/office/word/2010/wordprocessingGroup" xmlns:wpi="http://schemas.microsoft.com/office/word/2010/wordprocessingInk" xmlns:wne="http://schemas.microsoft.com/office/word/2006/wordml" xmlns:wps="http://schemas.microsoft.com/office/word/2010/wordprocessingShape" mc:Ignorable="w14 w15 w16se wp14">
   <w:docParts>
-    <w:docPart>
-      <w:docPartPr>
-        <w:name w:val="F3F72B7F3E21465DB2C6E5D7E25E6ED7"/>
-        <w:category>
-          <w:name w:val="Geral"/>
-          <w:gallery w:val="placeholder"/>
-        </w:category>
-        <w:types>
-          <w:type w:val="bbPlcHdr"/>
-        </w:types>
-        <w:behaviors>
-          <w:behavior w:val="content"/>
-        </w:behaviors>
-        <w:guid w:val="{2AD2A570-0473-4F39-A9C9-6062BAC6AC51}"/>
-      </w:docPartPr>
-      <w:docPartBody>
-        <w:p>
-          <w:pPr>
-            <w:pStyle w:val="F3F72B7F3E21465DB2C6E5D7E25E6ED72"/>
-          </w:pPr>
-          <w:r>
-            <w:rPr>
-              <w:rStyle w:val="TextodoEspaoReservado"/>
-              <w:i/>
-              <w:iCs/>
-            </w:rPr>
-            <w:t>Indicar o nome e RA dos integrantes do grupo</w:t>
-          </w:r>
-        </w:p>
-      </w:docPartBody>
-    </w:docPart>
     <w:docPart>
       <w:docPartPr>
         <w:name w:val="BAD61FED8FBB4B37925C8B323CAC0CF6"/>
@@ -1757,13 +1950,13 @@
 </file>
 
 <file path=word/glossary/fontTable.xml><?xml version="1.0" encoding="utf-8"?>
-<w:fonts xmlns:mc="http://schemas.openxmlformats.org/markup-compatibility/2006" xmlns:r="http://schemas.openxmlformats.org/officeDocument/2006/relationships" xmlns:w="http://schemas.openxmlformats.org/wordprocessingml/2006/main" xmlns:w14="http://schemas.microsoft.com/office/word/2010/wordml" xmlns:w15="http://schemas.microsoft.com/office/word/2012/wordml" xmlns:w16cex="http://schemas.microsoft.com/office/word/2018/wordml/cex" xmlns:w16cid="http://schemas.microsoft.com/office/word/2016/wordml/cid" xmlns:w16="http://schemas.microsoft.com/office/word/2018/wordml" xmlns:w16sdtdh="http://schemas.microsoft.com/office/word/2020/wordml/sdtdatahash" xmlns:w16se="http://schemas.microsoft.com/office/word/2015/wordml/symex" mc:Ignorable="w14 w15 w16se w16cid w16 w16cex w16sdtdh">
+<w:fonts xmlns:mc="http://schemas.openxmlformats.org/markup-compatibility/2006" xmlns:r="http://schemas.openxmlformats.org/officeDocument/2006/relationships" xmlns:w="http://schemas.openxmlformats.org/wordprocessingml/2006/main" xmlns:w14="http://schemas.microsoft.com/office/word/2010/wordml" xmlns:w15="http://schemas.microsoft.com/office/word/2012/wordml" xmlns:w16se="http://schemas.microsoft.com/office/word/2015/wordml/symex" mc:Ignorable="w14 w15 w16se">
   <w:font w:name="Arial">
     <w:panose1 w:val="020B0604020202020204"/>
     <w:charset w:val="00"/>
     <w:family w:val="swiss"/>
     <w:pitch w:val="variable"/>
-    <w:sig w:usb0="E0002EFF" w:usb1="C000785B" w:usb2="00000009" w:usb3="00000000" w:csb0="000001FF" w:csb1="00000000"/>
+    <w:sig w:usb0="E0002AFF" w:usb1="C0007843" w:usb2="00000009" w:usb3="00000000" w:csb0="000001FF" w:csb1="00000000"/>
   </w:font>
   <w:font w:name="Trebuchet MS">
     <w:panose1 w:val="020B0603020202020204"/>
@@ -1777,7 +1970,14 @@
     <w:charset w:val="00"/>
     <w:family w:val="roman"/>
     <w:pitch w:val="variable"/>
-    <w:sig w:usb0="E0002EFF" w:usb1="C000785B" w:usb2="00000009" w:usb3="00000000" w:csb0="000001FF" w:csb1="00000000"/>
+    <w:sig w:usb0="E0002AFF" w:usb1="C0007843" w:usb2="00000009" w:usb3="00000000" w:csb0="000001FF" w:csb1="00000000"/>
+  </w:font>
+  <w:font w:name="Segoe UI">
+    <w:panose1 w:val="020B0502040204020203"/>
+    <w:charset w:val="00"/>
+    <w:family w:val="swiss"/>
+    <w:pitch w:val="variable"/>
+    <w:sig w:usb0="E4002EFF" w:usb1="C000E47F" w:usb2="00000009" w:usb3="00000000" w:csb0="000001FF" w:csb1="00000000"/>
   </w:font>
   <w:font w:name="Verdana">
     <w:panose1 w:val="020B0604030504040204"/>
@@ -1798,7 +1998,7 @@
     <w:charset w:val="00"/>
     <w:family w:val="swiss"/>
     <w:pitch w:val="variable"/>
-    <w:sig w:usb0="E4002EFF" w:usb1="C000247B" w:usb2="00000009" w:usb3="00000000" w:csb0="000001FF" w:csb1="00000000"/>
+    <w:sig w:usb0="E0002AFF" w:usb1="4000ACFF" w:usb2="00000001" w:usb3="00000000" w:csb0="000001FF" w:csb1="00000000"/>
   </w:font>
   <w:font w:name="Cambria">
     <w:panose1 w:val="02040503050406030204"/>
@@ -1812,13 +2012,13 @@
     <w:charset w:val="00"/>
     <w:family w:val="swiss"/>
     <w:pitch w:val="variable"/>
-    <w:sig w:usb0="E4002EFF" w:usb1="C000247B" w:usb2="00000009" w:usb3="00000000" w:csb0="000001FF" w:csb1="00000000"/>
+    <w:sig w:usb0="A0002AEF" w:usb1="4000207B" w:usb2="00000000" w:usb3="00000000" w:csb0="000001FF" w:csb1="00000000"/>
   </w:font>
 </w:fonts>
 </file>
 
 <file path=word/glossary/settings.xml><?xml version="1.0" encoding="utf-8"?>
-<w:settings xmlns:mc="http://schemas.openxmlformats.org/markup-compatibility/2006" xmlns:o="urn:schemas-microsoft-com:office:office" xmlns:r="http://schemas.openxmlformats.org/officeDocument/2006/relationships" xmlns:m="http://schemas.openxmlformats.org/officeDocument/2006/math" xmlns:v="urn:schemas-microsoft-com:vml" xmlns:w10="urn:schemas-microsoft-com:office:word" xmlns:w="http://schemas.openxmlformats.org/wordprocessingml/2006/main" xmlns:w14="http://schemas.microsoft.com/office/word/2010/wordml" xmlns:w15="http://schemas.microsoft.com/office/word/2012/wordml" xmlns:w16cex="http://schemas.microsoft.com/office/word/2018/wordml/cex" xmlns:w16cid="http://schemas.microsoft.com/office/word/2016/wordml/cid" xmlns:w16="http://schemas.microsoft.com/office/word/2018/wordml" xmlns:w16sdtdh="http://schemas.microsoft.com/office/word/2020/wordml/sdtdatahash" xmlns:w16se="http://schemas.microsoft.com/office/word/2015/wordml/symex" xmlns:sl="http://schemas.openxmlformats.org/schemaLibrary/2006/main" mc:Ignorable="w14 w15 w16se w16cid w16 w16cex w16sdtdh">
+<w:settings xmlns:mc="http://schemas.openxmlformats.org/markup-compatibility/2006" xmlns:o="urn:schemas-microsoft-com:office:office" xmlns:r="http://schemas.openxmlformats.org/officeDocument/2006/relationships" xmlns:m="http://schemas.openxmlformats.org/officeDocument/2006/math" xmlns:v="urn:schemas-microsoft-com:vml" xmlns:w10="urn:schemas-microsoft-com:office:word" xmlns:w="http://schemas.openxmlformats.org/wordprocessingml/2006/main" xmlns:w14="http://schemas.microsoft.com/office/word/2010/wordml" xmlns:w15="http://schemas.microsoft.com/office/word/2012/wordml" xmlns:w16se="http://schemas.microsoft.com/office/word/2015/wordml/symex" xmlns:sl="http://schemas.openxmlformats.org/schemaLibrary/2006/main" mc:Ignorable="w14 w15 w16se">
   <w:view w:val="normal"/>
   <w:defaultTabStop w:val="708"/>
   <w:hyphenationZone w:val="425"/>
@@ -1830,13 +2030,13 @@
     <w:compatSetting w:name="enableOpenTypeFeatures" w:uri="http://schemas.microsoft.com/office/word" w:val="1"/>
     <w:compatSetting w:name="doNotFlipMirrorIndents" w:uri="http://schemas.microsoft.com/office/word" w:val="1"/>
     <w:compatSetting w:name="differentiateMultirowTableHeaders" w:uri="http://schemas.microsoft.com/office/word" w:val="1"/>
-    <w:compatSetting w:name="useWord2013TrackBottomHyphenation" w:uri="http://schemas.microsoft.com/office/word" w:val="0"/>
   </w:compat>
   <w:rsids>
     <w:rsidRoot w:val="00087A44"/>
     <w:rsid w:val="00087A44"/>
     <w:rsid w:val="002A7556"/>
     <w:rsid w:val="003D545A"/>
+    <w:rsid w:val="006F0624"/>
     <w:rsid w:val="007A26F1"/>
     <w:rsid w:val="00BA0401"/>
     <w:rsid w:val="00D66B6F"/>
@@ -1867,7 +2067,7 @@
 </file>
 
 <file path=word/glossary/styles.xml><?xml version="1.0" encoding="utf-8"?>
-<w:styles xmlns:mc="http://schemas.openxmlformats.org/markup-compatibility/2006" xmlns:r="http://schemas.openxmlformats.org/officeDocument/2006/relationships" xmlns:w="http://schemas.openxmlformats.org/wordprocessingml/2006/main" xmlns:w14="http://schemas.microsoft.com/office/word/2010/wordml" xmlns:w15="http://schemas.microsoft.com/office/word/2012/wordml" xmlns:w16cex="http://schemas.microsoft.com/office/word/2018/wordml/cex" xmlns:w16cid="http://schemas.microsoft.com/office/word/2016/wordml/cid" xmlns:w16="http://schemas.microsoft.com/office/word/2018/wordml" xmlns:w16sdtdh="http://schemas.microsoft.com/office/word/2020/wordml/sdtdatahash" xmlns:w16se="http://schemas.microsoft.com/office/word/2015/wordml/symex" mc:Ignorable="w14 w15 w16se w16cid w16 w16cex w16sdtdh">
+<w:styles xmlns:mc="http://schemas.openxmlformats.org/markup-compatibility/2006" xmlns:r="http://schemas.openxmlformats.org/officeDocument/2006/relationships" xmlns:w="http://schemas.openxmlformats.org/wordprocessingml/2006/main" xmlns:w14="http://schemas.microsoft.com/office/word/2010/wordml" xmlns:w15="http://schemas.microsoft.com/office/word/2012/wordml" xmlns:w16se="http://schemas.microsoft.com/office/word/2015/wordml/symex" mc:Ignorable="w14 w15 w16se">
   <w:docDefaults>
     <w:rPrDefault>
       <w:rPr>
@@ -1883,7 +2083,7 @@
       </w:pPr>
     </w:pPrDefault>
   </w:docDefaults>
-  <w:latentStyles w:defLockedState="0" w:defUIPriority="99" w:defSemiHidden="0" w:defUnhideWhenUsed="0" w:defQFormat="0" w:count="376">
+  <w:latentStyles w:defLockedState="0" w:defUIPriority="99" w:defSemiHidden="0" w:defUnhideWhenUsed="0" w:defQFormat="0" w:count="371">
     <w:lsdException w:name="Normal" w:uiPriority="0" w:qFormat="1"/>
     <w:lsdException w:name="heading 1" w:uiPriority="9" w:qFormat="1"/>
     <w:lsdException w:name="heading 2" w:semiHidden="1" w:uiPriority="9" w:unhideWhenUsed="1" w:qFormat="1"/>
@@ -2255,11 +2455,6 @@
     <w:lsdException w:name="List Table 5 Dark Accent 6" w:uiPriority="50"/>
     <w:lsdException w:name="List Table 6 Colorful Accent 6" w:uiPriority="51"/>
     <w:lsdException w:name="List Table 7 Colorful Accent 6" w:uiPriority="52"/>
-    <w:lsdException w:name="Mention" w:semiHidden="1" w:unhideWhenUsed="1"/>
-    <w:lsdException w:name="Smart Hyperlink" w:semiHidden="1" w:unhideWhenUsed="1"/>
-    <w:lsdException w:name="Hashtag" w:semiHidden="1" w:unhideWhenUsed="1"/>
-    <w:lsdException w:name="Unresolved Mention" w:semiHidden="1" w:unhideWhenUsed="1"/>
-    <w:lsdException w:name="Smart Link" w:semiHidden="1" w:unhideWhenUsed="1"/>
   </w:latentStyles>
   <w:style w:type="paragraph" w:default="1" w:styleId="Normal">
     <w:name w:val="Normal"/>
@@ -2375,7 +2570,7 @@
 </file>
 
 <file path=word/glossary/webSettings.xml><?xml version="1.0" encoding="utf-8"?>
-<w:webSettings xmlns:mc="http://schemas.openxmlformats.org/markup-compatibility/2006" xmlns:r="http://schemas.openxmlformats.org/officeDocument/2006/relationships" xmlns:w="http://schemas.openxmlformats.org/wordprocessingml/2006/main" xmlns:w14="http://schemas.microsoft.com/office/word/2010/wordml" xmlns:w15="http://schemas.microsoft.com/office/word/2012/wordml" xmlns:w16cex="http://schemas.microsoft.com/office/word/2018/wordml/cex" xmlns:w16cid="http://schemas.microsoft.com/office/word/2016/wordml/cid" xmlns:w16="http://schemas.microsoft.com/office/word/2018/wordml" xmlns:w16sdtdh="http://schemas.microsoft.com/office/word/2020/wordml/sdtdatahash" xmlns:w16se="http://schemas.microsoft.com/office/word/2015/wordml/symex" mc:Ignorable="w14 w15 w16se w16cid w16 w16cex w16sdtdh">
+<w:webSettings xmlns:mc="http://schemas.openxmlformats.org/markup-compatibility/2006" xmlns:r="http://schemas.openxmlformats.org/officeDocument/2006/relationships" xmlns:w="http://schemas.openxmlformats.org/wordprocessingml/2006/main" xmlns:w14="http://schemas.microsoft.com/office/word/2010/wordml" xmlns:w15="http://schemas.microsoft.com/office/word/2012/wordml" xmlns:w16se="http://schemas.microsoft.com/office/word/2015/wordml/symex" mc:Ignorable="w14 w15 w16se">
   <w:optimizeForBrowser/>
   <w:allowPNG/>
 </w:webSettings>
@@ -2711,7 +2906,14 @@
 </file>
 
 <file path=customXml/item2.xml><?xml version="1.0" encoding="utf-8"?>
-<b:Sources xmlns:b="http://schemas.openxmlformats.org/officeDocument/2006/bibliography" xmlns="http://schemas.openxmlformats.org/officeDocument/2006/bibliography" SelectedStyle="\APASixthEditionOfficeOnline.xsl" StyleName="APA" Version="6"/>
+<p:properties xmlns:p="http://schemas.microsoft.com/office/2006/metadata/properties" xmlns:xsi="http://www.w3.org/2001/XMLSchema-instance" xmlns:pc="http://schemas.microsoft.com/office/infopath/2007/PartnerControls">
+  <documentManagement>
+    <lcf76f155ced4ddcb4097134ff3c332f xmlns="21558155-5f89-447f-b0f0-b1bb6edc6c17">
+      <Terms xmlns="http://schemas.microsoft.com/office/infopath/2007/PartnerControls"/>
+    </lcf76f155ced4ddcb4097134ff3c332f>
+    <TaxCatchAll xmlns="d3156468-e73c-4e8b-9bf0-27433d6c4f8c" xsi:nil="true"/>
+  </documentManagement>
+</p:properties>
 </file>
 
 <file path=customXml/item3.xml><?xml version="1.0" encoding="utf-8"?>
@@ -2952,274 +3154,7 @@
 </file>
 
 <file path=customXml/item4.xml><?xml version="1.0" encoding="utf-8"?>
-<p:properties xmlns:p="http://schemas.microsoft.com/office/2006/metadata/properties" xmlns:xsi="http://www.w3.org/2001/XMLSchema-instance" xmlns:pc="http://schemas.microsoft.com/office/infopath/2007/PartnerControls">
-  <documentManagement>
-    <lcf76f155ced4ddcb4097134ff3c332f xmlns="21558155-5f89-447f-b0f0-b1bb6edc6c17">
-      <Terms xmlns="http://schemas.microsoft.com/office/infopath/2007/PartnerControls"/>
-    </lcf76f155ced4ddcb4097134ff3c332f>
-    <TaxCatchAll xmlns="d3156468-e73c-4e8b-9bf0-27433d6c4f8c" xsi:nil="true"/>
-  </documentManagement>
-</p:properties>
-</file>
-
-<file path=customXml/item5.xml><?xml version="1.0" encoding="utf-8"?>
-<ct:contentTypeSchema xmlns:ct="http://schemas.microsoft.com/office/2006/metadata/contentType" xmlns:ma="http://schemas.microsoft.com/office/2006/metadata/properties/metaAttributes" ct:_="" ma:_="" ma:contentTypeName="Documento" ma:contentTypeID="0x0101006CFD0211DE75424E90D6B9FC9752CE9C" ma:contentTypeVersion="16" ma:contentTypeDescription="Crie um novo documento." ma:contentTypeScope="" ma:versionID="eb0d476544d351e325591e9e7c010312">
-  <xsd:schema xmlns:xsd="http://www.w3.org/2001/XMLSchema" xmlns:xs="http://www.w3.org/2001/XMLSchema" xmlns:p="http://schemas.microsoft.com/office/2006/metadata/properties" xmlns:ns2="7432f127-f33c-42e2-a68a-9048c01697a7" xmlns:ns3="b69dc6fa-2096-41e7-baef-054d5bf17313" targetNamespace="http://schemas.microsoft.com/office/2006/metadata/properties" ma:root="true" ma:fieldsID="090e7113f6b1f759a4c1efa3add07bc2" ns2:_="" ns3:_="">
-    <xsd:import namespace="7432f127-f33c-42e2-a68a-9048c01697a7"/>
-    <xsd:import namespace="b69dc6fa-2096-41e7-baef-054d5bf17313"/>
-    <xsd:element name="properties">
-      <xsd:complexType>
-        <xsd:sequence>
-          <xsd:element name="documentManagement">
-            <xsd:complexType>
-              <xsd:all>
-                <xsd:element ref="ns2:MediaServiceMetadata" minOccurs="0"/>
-                <xsd:element ref="ns2:MediaServiceFastMetadata" minOccurs="0"/>
-                <xsd:element ref="ns2:MediaServiceAutoTags" minOccurs="0"/>
-                <xsd:element ref="ns2:MediaServiceGenerationTime" minOccurs="0"/>
-                <xsd:element ref="ns2:MediaServiceEventHashCode" minOccurs="0"/>
-                <xsd:element ref="ns2:MediaServiceDateTaken" minOccurs="0"/>
-                <xsd:element ref="ns2:MediaServiceOCR" minOccurs="0"/>
-                <xsd:element ref="ns2:MediaServiceLocation" minOccurs="0"/>
-                <xsd:element ref="ns2:MediaServiceAutoKeyPoints" minOccurs="0"/>
-                <xsd:element ref="ns2:MediaServiceKeyPoints" minOccurs="0"/>
-                <xsd:element ref="ns3:SharedWithUsers" minOccurs="0"/>
-                <xsd:element ref="ns3:SharedWithDetails" minOccurs="0"/>
-                <xsd:element ref="ns3:_dlc_DocId" minOccurs="0"/>
-                <xsd:element ref="ns3:_dlc_DocIdUrl" minOccurs="0"/>
-                <xsd:element ref="ns3:_dlc_DocIdPersistId" minOccurs="0"/>
-                <xsd:element ref="ns2:teste" minOccurs="0"/>
-                <xsd:element ref="ns2:teste_x003a_Valor_x0020_da_x0020_ID_x0020_do_x0020_Documento" minOccurs="0"/>
-                <xsd:element ref="ns2:MediaLengthInSeconds" minOccurs="0"/>
-              </xsd:all>
-            </xsd:complexType>
-          </xsd:element>
-        </xsd:sequence>
-      </xsd:complexType>
-    </xsd:element>
-  </xsd:schema>
-  <xsd:schema xmlns:xsd="http://www.w3.org/2001/XMLSchema" xmlns:xs="http://www.w3.org/2001/XMLSchema" xmlns:dms="http://schemas.microsoft.com/office/2006/documentManagement/types" xmlns:pc="http://schemas.microsoft.com/office/infopath/2007/PartnerControls" targetNamespace="7432f127-f33c-42e2-a68a-9048c01697a7" elementFormDefault="qualified">
-    <xsd:import namespace="http://schemas.microsoft.com/office/2006/documentManagement/types"/>
-    <xsd:import namespace="http://schemas.microsoft.com/office/infopath/2007/PartnerControls"/>
-    <xsd:element name="MediaServiceMetadata" ma:index="8" nillable="true" ma:displayName="MediaServiceMetadata" ma:hidden="true" ma:internalName="MediaServiceMetadata" ma:readOnly="true">
-      <xsd:simpleType>
-        <xsd:restriction base="dms:Note"/>
-      </xsd:simpleType>
-    </xsd:element>
-    <xsd:element name="MediaServiceFastMetadata" ma:index="9" nillable="true" ma:displayName="MediaServiceFastMetadata" ma:hidden="true" ma:internalName="MediaServiceFastMetadata" ma:readOnly="true">
-      <xsd:simpleType>
-        <xsd:restriction base="dms:Note"/>
-      </xsd:simpleType>
-    </xsd:element>
-    <xsd:element name="MediaServiceAutoTags" ma:index="10" nillable="true" ma:displayName="Tags" ma:internalName="MediaServiceAutoTags" ma:readOnly="true">
-      <xsd:simpleType>
-        <xsd:restriction base="dms:Text"/>
-      </xsd:simpleType>
-    </xsd:element>
-    <xsd:element name="MediaServiceGenerationTime" ma:index="11" nillable="true" ma:displayName="MediaServiceGenerationTime" ma:hidden="true" ma:internalName="MediaServiceGenerationTime" ma:readOnly="true">
-      <xsd:simpleType>
-        <xsd:restriction base="dms:Text"/>
-      </xsd:simpleType>
-    </xsd:element>
-    <xsd:element name="MediaServiceEventHashCode" ma:index="12" nillable="true" ma:displayName="MediaServiceEventHashCode" ma:hidden="true" ma:internalName="MediaServiceEventHashCode" ma:readOnly="true">
-      <xsd:simpleType>
-        <xsd:restriction base="dms:Text"/>
-      </xsd:simpleType>
-    </xsd:element>
-    <xsd:element name="MediaServiceDateTaken" ma:index="13" nillable="true" ma:displayName="MediaServiceDateTaken" ma:hidden="true" ma:internalName="MediaServiceDateTaken" ma:readOnly="true">
-      <xsd:simpleType>
-        <xsd:restriction base="dms:Text"/>
-      </xsd:simpleType>
-    </xsd:element>
-    <xsd:element name="MediaServiceOCR" ma:index="14" nillable="true" ma:displayName="Extracted Text" ma:internalName="MediaServiceOCR" ma:readOnly="true">
-      <xsd:simpleType>
-        <xsd:restriction base="dms:Note">
-          <xsd:maxLength value="255"/>
-        </xsd:restriction>
-      </xsd:simpleType>
-    </xsd:element>
-    <xsd:element name="MediaServiceLocation" ma:index="15" nillable="true" ma:displayName="Location" ma:internalName="MediaServiceLocation" ma:readOnly="true">
-      <xsd:simpleType>
-        <xsd:restriction base="dms:Text"/>
-      </xsd:simpleType>
-    </xsd:element>
-    <xsd:element name="MediaServiceAutoKeyPoints" ma:index="16" nillable="true" ma:displayName="MediaServiceAutoKeyPoints" ma:hidden="true" ma:internalName="MediaServiceAutoKeyPoints" ma:readOnly="true">
-      <xsd:simpleType>
-        <xsd:restriction base="dms:Note"/>
-      </xsd:simpleType>
-    </xsd:element>
-    <xsd:element name="MediaServiceKeyPoints" ma:index="17" nillable="true" ma:displayName="KeyPoints" ma:internalName="MediaServiceKeyPoints" ma:readOnly="true">
-      <xsd:simpleType>
-        <xsd:restriction base="dms:Note">
-          <xsd:maxLength value="255"/>
-        </xsd:restriction>
-      </xsd:simpleType>
-    </xsd:element>
-    <xsd:element name="teste" ma:index="23" nillable="true" ma:displayName="teste" ma:list="{b523339f-7812-46f0-b241-7c57a7fd660b}" ma:internalName="teste" ma:showField="Title">
-      <xsd:simpleType>
-        <xsd:restriction base="dms:Lookup"/>
-      </xsd:simpleType>
-    </xsd:element>
-    <xsd:element name="teste_x003a_Valor_x0020_da_x0020_ID_x0020_do_x0020_Documento" ma:index="24" nillable="true" ma:displayName="teste:Valor da ID do Documento" ma:list="{b523339f-7812-46f0-b241-7c57a7fd660b}" ma:internalName="teste_x003a_Valor_x0020_da_x0020_ID_x0020_do_x0020_Documento" ma:readOnly="true" ma:showField="_dlc_DocId" ma:web="b69dc6fa-2096-41e7-baef-054d5bf17313">
-      <xsd:simpleType>
-        <xsd:restriction base="dms:Lookup"/>
-      </xsd:simpleType>
-    </xsd:element>
-    <xsd:element name="MediaLengthInSeconds" ma:index="25" nillable="true" ma:displayName="Length (seconds)" ma:internalName="MediaLengthInSeconds" ma:readOnly="true">
-      <xsd:simpleType>
-        <xsd:restriction base="dms:Unknown"/>
-      </xsd:simpleType>
-    </xsd:element>
-  </xsd:schema>
-  <xsd:schema xmlns:xsd="http://www.w3.org/2001/XMLSchema" xmlns:xs="http://www.w3.org/2001/XMLSchema" xmlns:dms="http://schemas.microsoft.com/office/2006/documentManagement/types" xmlns:pc="http://schemas.microsoft.com/office/infopath/2007/PartnerControls" targetNamespace="b69dc6fa-2096-41e7-baef-054d5bf17313" elementFormDefault="qualified">
-    <xsd:import namespace="http://schemas.microsoft.com/office/2006/documentManagement/types"/>
-    <xsd:import namespace="http://schemas.microsoft.com/office/infopath/2007/PartnerControls"/>
-    <xsd:element name="SharedWithUsers" ma:index="18" nillable="true" ma:displayName="Compartilhado com" ma:internalName="SharedWithUsers" ma:readOnly="true">
-      <xsd:complexType>
-        <xsd:complexContent>
-          <xsd:extension base="dms:UserMulti">
-            <xsd:sequence>
-              <xsd:element name="UserInfo" minOccurs="0" maxOccurs="unbounded">
-                <xsd:complexType>
-                  <xsd:sequence>
-                    <xsd:element name="DisplayName" type="xsd:string" minOccurs="0"/>
-                    <xsd:element name="AccountId" type="dms:UserId" minOccurs="0" nillable="true"/>
-                    <xsd:element name="AccountType" type="xsd:string" minOccurs="0"/>
-                  </xsd:sequence>
-                </xsd:complexType>
-              </xsd:element>
-            </xsd:sequence>
-          </xsd:extension>
-        </xsd:complexContent>
-      </xsd:complexType>
-    </xsd:element>
-    <xsd:element name="SharedWithDetails" ma:index="19" nillable="true" ma:displayName="Detalhes de Compartilhado Com" ma:internalName="SharedWithDetails" ma:readOnly="true">
-      <xsd:simpleType>
-        <xsd:restriction base="dms:Note">
-          <xsd:maxLength value="255"/>
-        </xsd:restriction>
-      </xsd:simpleType>
-    </xsd:element>
-    <xsd:element name="_dlc_DocId" ma:index="20" nillable="true" ma:displayName="Valor da ID do Documento" ma:description="O valor da ID do documento atribuída a este item." ma:internalName="_dlc_DocId" ma:readOnly="true">
-      <xsd:simpleType>
-        <xsd:restriction base="dms:Text"/>
-      </xsd:simpleType>
-    </xsd:element>
-    <xsd:element name="_dlc_DocIdUrl" ma:index="21" nillable="true" ma:displayName="ID do Documento" ma:description="Link permanente para este documento." ma:hidden="true" ma:internalName="_dlc_DocIdUrl" ma:readOnly="true">
-      <xsd:complexType>
-        <xsd:complexContent>
-          <xsd:extension base="dms:URL">
-            <xsd:sequence>
-              <xsd:element name="Url" type="dms:ValidUrl" minOccurs="0" nillable="true"/>
-              <xsd:element name="Description" type="xsd:string" nillable="true"/>
-            </xsd:sequence>
-          </xsd:extension>
-        </xsd:complexContent>
-      </xsd:complexType>
-    </xsd:element>
-    <xsd:element name="_dlc_DocIdPersistId" ma:index="22" nillable="true" ma:displayName="ID de Persistência" ma:description="Manter a ID ao adicionar." ma:hidden="true" ma:internalName="_dlc_DocIdPersistId" ma:readOnly="true">
-      <xsd:simpleType>
-        <xsd:restriction base="dms:Boolean"/>
-      </xsd:simpleType>
-    </xsd:element>
-  </xsd:schema>
-  <xsd:schema xmlns="http://schemas.openxmlformats.org/package/2006/metadata/core-properties" xmlns:xsd="http://www.w3.org/2001/XMLSchema" xmlns:xsi="http://www.w3.org/2001/XMLSchema-instance" xmlns:dc="http://purl.org/dc/elements/1.1/" xmlns:dcterms="http://purl.org/dc/terms/" xmlns:odoc="http://schemas.microsoft.com/internal/obd" targetNamespace="http://schemas.openxmlformats.org/package/2006/metadata/core-properties" elementFormDefault="qualified" attributeFormDefault="unqualified" blockDefault="#all">
-    <xsd:import namespace="http://purl.org/dc/elements/1.1/" schemaLocation="http://dublincore.org/schemas/xmls/qdc/2003/04/02/dc.xsd"/>
-    <xsd:import namespace="http://purl.org/dc/terms/" schemaLocation="http://dublincore.org/schemas/xmls/qdc/2003/04/02/dcterms.xsd"/>
-    <xsd:element name="coreProperties" type="CT_coreProperties"/>
-    <xsd:complexType name="CT_coreProperties">
-      <xsd:all>
-        <xsd:element ref="dc:creator" minOccurs="0" maxOccurs="1"/>
-        <xsd:element ref="dcterms:created" minOccurs="0" maxOccurs="1"/>
-        <xsd:element ref="dc:identifier" minOccurs="0" maxOccurs="1"/>
-        <xsd:element name="contentType" minOccurs="0" maxOccurs="1" type="xsd:string" ma:index="0" ma:displayName="Tipo de Conteúdo"/>
-        <xsd:element ref="dc:title" minOccurs="0" maxOccurs="1" ma:index="4" ma:displayName="Título"/>
-        <xsd:element ref="dc:subject" minOccurs="0" maxOccurs="1"/>
-        <xsd:element ref="dc:description" minOccurs="0" maxOccurs="1"/>
-        <xsd:element name="keywords" minOccurs="0" maxOccurs="1" type="xsd:string"/>
-        <xsd:element ref="dc:language" minOccurs="0" maxOccurs="1"/>
-        <xsd:element name="category" minOccurs="0" maxOccurs="1" type="xsd:string"/>
-        <xsd:element name="version" minOccurs="0" maxOccurs="1" type="xsd:string"/>
-        <xsd:element name="revision" minOccurs="0" maxOccurs="1" type="xsd:string">
-          <xsd:annotation>
-            <xsd:documentation>
-                        This value indicates the number of saves or revisions. The application is responsible for updating this value after each revision.
-                    </xsd:documentation>
-          </xsd:annotation>
-        </xsd:element>
-        <xsd:element name="lastModifiedBy" minOccurs="0" maxOccurs="1" type="xsd:string"/>
-        <xsd:element ref="dcterms:modified" minOccurs="0" maxOccurs="1"/>
-        <xsd:element name="contentStatus" minOccurs="0" maxOccurs="1" type="xsd:string"/>
-      </xsd:all>
-    </xsd:complexType>
-  </xsd:schema>
-  <xs:schema xmlns:pc="http://schemas.microsoft.com/office/infopath/2007/PartnerControls" xmlns:xs="http://www.w3.org/2001/XMLSchema" targetNamespace="http://schemas.microsoft.com/office/infopath/2007/PartnerControls" elementFormDefault="qualified" attributeFormDefault="unqualified">
-    <xs:element name="Person">
-      <xs:complexType>
-        <xs:sequence>
-          <xs:element ref="pc:DisplayName" minOccurs="0"/>
-          <xs:element ref="pc:AccountId" minOccurs="0"/>
-          <xs:element ref="pc:AccountType" minOccurs="0"/>
-        </xs:sequence>
-      </xs:complexType>
-    </xs:element>
-    <xs:element name="DisplayName" type="xs:string"/>
-    <xs:element name="AccountId" type="xs:string"/>
-    <xs:element name="AccountType" type="xs:string"/>
-    <xs:element name="BDCAssociatedEntity">
-      <xs:complexType>
-        <xs:sequence>
-          <xs:element ref="pc:BDCEntity" minOccurs="0" maxOccurs="unbounded"/>
-        </xs:sequence>
-        <xs:attribute ref="pc:EntityNamespace"/>
-        <xs:attribute ref="pc:EntityName"/>
-        <xs:attribute ref="pc:SystemInstanceName"/>
-        <xs:attribute ref="pc:AssociationName"/>
-      </xs:complexType>
-    </xs:element>
-    <xs:attribute name="EntityNamespace" type="xs:string"/>
-    <xs:attribute name="EntityName" type="xs:string"/>
-    <xs:attribute name="SystemInstanceName" type="xs:string"/>
-    <xs:attribute name="AssociationName" type="xs:string"/>
-    <xs:element name="BDCEntity">
-      <xs:complexType>
-        <xs:sequence>
-          <xs:element ref="pc:EntityDisplayName" minOccurs="0"/>
-          <xs:element ref="pc:EntityInstanceReference" minOccurs="0"/>
-          <xs:element ref="pc:EntityId1" minOccurs="0"/>
-          <xs:element ref="pc:EntityId2" minOccurs="0"/>
-          <xs:element ref="pc:EntityId3" minOccurs="0"/>
-          <xs:element ref="pc:EntityId4" minOccurs="0"/>
-          <xs:element ref="pc:EntityId5" minOccurs="0"/>
-        </xs:sequence>
-      </xs:complexType>
-    </xs:element>
-    <xs:element name="EntityDisplayName" type="xs:string"/>
-    <xs:element name="EntityInstanceReference" type="xs:string"/>
-    <xs:element name="EntityId1" type="xs:string"/>
-    <xs:element name="EntityId2" type="xs:string"/>
-    <xs:element name="EntityId3" type="xs:string"/>
-    <xs:element name="EntityId4" type="xs:string"/>
-    <xs:element name="EntityId5" type="xs:string"/>
-    <xs:element name="Terms">
-      <xs:complexType>
-        <xs:sequence>
-          <xs:element ref="pc:TermInfo" minOccurs="0" maxOccurs="unbounded"/>
-        </xs:sequence>
-      </xs:complexType>
-    </xs:element>
-    <xs:element name="TermInfo">
-      <xs:complexType>
-        <xs:sequence>
-          <xs:element ref="pc:TermName" minOccurs="0"/>
-          <xs:element ref="pc:TermId" minOccurs="0"/>
-        </xs:sequence>
-      </xs:complexType>
-    </xs:element>
-    <xs:element name="TermName" type="xs:string"/>
-    <xs:element name="TermId" type="xs:string"/>
-  </xs:schema>
-</ct:contentTypeSchema>
+<b:Sources xmlns:b="http://schemas.openxmlformats.org/officeDocument/2006/bibliography" xmlns="http://schemas.openxmlformats.org/officeDocument/2006/bibliography" SelectedStyle="\APASixthEditionOfficeOnline.xsl" StyleName="APA" Version="6"/>
 </file>
 
 <file path=customXml/itemProps1.xml><?xml version="1.0" encoding="utf-8"?>
@@ -3231,37 +3166,25 @@
 </file>
 
 <file path=customXml/itemProps2.xml><?xml version="1.0" encoding="utf-8"?>
-<ds:datastoreItem xmlns:ds="http://schemas.openxmlformats.org/officeDocument/2006/customXml" ds:itemID="{B3D5B574-BE1E-4458-95A1-58E598D74683}">
+<ds:datastoreItem xmlns:ds="http://schemas.openxmlformats.org/officeDocument/2006/customXml" ds:itemID="{41CC3666-F4AB-4FEC-A207-7EF2598C6C6F}">
   <ds:schemaRefs>
-    <ds:schemaRef ds:uri="http://schemas.openxmlformats.org/officeDocument/2006/bibliography"/>
+    <ds:schemaRef ds:uri="http://schemas.microsoft.com/office/2006/metadata/properties"/>
+    <ds:schemaRef ds:uri="http://schemas.microsoft.com/office/infopath/2007/PartnerControls"/>
+    <ds:schemaRef ds:uri="21558155-5f89-447f-b0f0-b1bb6edc6c17"/>
+    <ds:schemaRef ds:uri="d3156468-e73c-4e8b-9bf0-27433d6c4f8c"/>
   </ds:schemaRefs>
 </ds:datastoreItem>
 </file>
 
 <file path=customXml/itemProps3.xml><?xml version="1.0" encoding="utf-8"?>
-<ds:datastoreItem xmlns:ds="http://schemas.openxmlformats.org/officeDocument/2006/customXml" ds:itemID="{11B4AD34-54B8-4401-8B14-40A8626BB129}"/>
-</file>
-
-<file path=customXml/itemProps4.xml><?xml version="1.0" encoding="utf-8"?>
-<ds:datastoreItem xmlns:ds="http://schemas.openxmlformats.org/officeDocument/2006/customXml" ds:itemID="{41CC3666-F4AB-4FEC-A207-7EF2598C6C6F}">
-  <ds:schemaRefs>
-    <ds:schemaRef ds:uri="http://schemas.microsoft.com/office/2006/metadata/properties"/>
-    <ds:schemaRef ds:uri="http://schemas.microsoft.com/office/infopath/2007/PartnerControls"/>
-    <ds:schemaRef ds:uri="7432f127-f33c-42e2-a68a-9048c01697a7"/>
-    <ds:schemaRef ds:uri="b69dc6fa-2096-41e7-baef-054d5bf17313"/>
-  </ds:schemaRefs>
-</ds:datastoreItem>
-</file>
-
-<file path=customXml/itemProps5.xml><?xml version="1.0" encoding="utf-8"?>
-<ds:datastoreItem xmlns:ds="http://schemas.openxmlformats.org/officeDocument/2006/customXml" ds:itemID="{01D00E9F-A36E-475C-8E53-7814945F5552}">
+<ds:datastoreItem xmlns:ds="http://schemas.openxmlformats.org/officeDocument/2006/customXml" ds:itemID="{11B4AD34-54B8-4401-8B14-40A8626BB129}">
   <ds:schemaRefs>
     <ds:schemaRef ds:uri="http://schemas.microsoft.com/office/2006/metadata/contentType"/>
     <ds:schemaRef ds:uri="http://schemas.microsoft.com/office/2006/metadata/properties/metaAttributes"/>
     <ds:schemaRef ds:uri="http://www.w3.org/2001/XMLSchema"/>
     <ds:schemaRef ds:uri="http://schemas.microsoft.com/office/2006/metadata/properties"/>
-    <ds:schemaRef ds:uri="7432f127-f33c-42e2-a68a-9048c01697a7"/>
-    <ds:schemaRef ds:uri="b69dc6fa-2096-41e7-baef-054d5bf17313"/>
+    <ds:schemaRef ds:uri="21558155-5f89-447f-b0f0-b1bb6edc6c17"/>
+    <ds:schemaRef ds:uri="d3156468-e73c-4e8b-9bf0-27433d6c4f8c"/>
     <ds:schemaRef ds:uri="http://schemas.microsoft.com/office/2006/documentManagement/types"/>
     <ds:schemaRef ds:uri="http://schemas.microsoft.com/office/infopath/2007/PartnerControls"/>
     <ds:schemaRef ds:uri="http://schemas.openxmlformats.org/package/2006/metadata/core-properties"/>
@@ -3270,4 +3193,12 @@
     <ds:schemaRef ds:uri="http://schemas.microsoft.com/internal/obd"/>
   </ds:schemaRefs>
 </ds:datastoreItem>
+</file>
+
+<file path=customXml/itemProps4.xml><?xml version="1.0" encoding="utf-8"?>
+<ds:datastoreItem xmlns:ds="http://schemas.openxmlformats.org/officeDocument/2006/customXml" ds:itemID="{DCFA690A-33E2-432F-A3B4-55E82658D8EE}">
+  <ds:schemaRefs>
+    <ds:schemaRef ds:uri="http://schemas.openxmlformats.org/officeDocument/2006/bibliography"/>
+  </ds:schemaRefs>
+</ds:datastoreItem>
 </file>
</xml_diff>